<commit_message>
Work on issue 178, minor refinement to style2tagmap migrator
</commit_message>
<xml_diff>
--- a/test/word/custom-styles-to-one-topic/w2d_test-custom-styles-to-one-topic.docx
+++ b/test/word/custom-styles-to-one-topic/w2d_test-custom-styles-to-one-topic.docx
@@ -1,10 +1,8 @@
 
 <file path=word/document.xml><?xml version="1.0" encoding="utf-8"?>
-<w:document xmlns:wpc="http://schemas.microsoft.com/office/word/2010/wordprocessingCanvas" xmlns:mc="http://schemas.openxmlformats.org/markup-compatibility/2006" xmlns:o="urn:schemas-microsoft-com:office:office" xmlns:r="http://schemas.openxmlformats.org/officeDocument/2006/relationships" xmlns:m="http://schemas.openxmlformats.org/officeDocument/2006/math" xmlns:v="urn:schemas-microsoft-com:vml" xmlns:wp14="http://schemas.microsoft.com/office/word/2010/wordprocessingDrawing" xmlns:wp="http://schemas.openxmlformats.org/drawingml/2006/wordprocessingDrawing" xmlns:w10="urn:schemas-microsoft-com:office:word" xmlns:w="http://schemas.openxmlformats.org/wordprocessingml/2006/main" xmlns:w14="http://schemas.microsoft.com/office/word/2010/wordml" xmlns:wpg="http://schemas.microsoft.com/office/word/2010/wordprocessingGroup" xmlns:wpi="http://schemas.microsoft.com/office/word/2010/wordprocessingInk" xmlns:wne="http://schemas.microsoft.com/office/word/2006/wordml" xmlns:wps="http://schemas.microsoft.com/office/word/2010/wordprocessingShape" mc:Ignorable="w14 wp14">
+<w:document xmlns:wpc="http://schemas.microsoft.com/office/word/2010/wordprocessingCanvas" xmlns:mo="http://schemas.microsoft.com/office/mac/office/2008/main" xmlns:mc="http://schemas.openxmlformats.org/markup-compatibility/2006" xmlns:mv="urn:schemas-microsoft-com:mac:vml" xmlns:o="urn:schemas-microsoft-com:office:office" xmlns:r="http://schemas.openxmlformats.org/officeDocument/2006/relationships" xmlns:m="http://schemas.openxmlformats.org/officeDocument/2006/math" xmlns:v="urn:schemas-microsoft-com:vml" xmlns:wp14="http://schemas.microsoft.com/office/word/2010/wordprocessingDrawing" xmlns:wp="http://schemas.openxmlformats.org/drawingml/2006/wordprocessingDrawing" xmlns:w10="urn:schemas-microsoft-com:office:word" xmlns:w="http://schemas.openxmlformats.org/wordprocessingml/2006/main" xmlns:w14="http://schemas.microsoft.com/office/word/2010/wordml" xmlns:wpg="http://schemas.microsoft.com/office/word/2010/wordprocessingGroup" xmlns:wpi="http://schemas.microsoft.com/office/word/2010/wordprocessingInk" xmlns:wne="http://schemas.microsoft.com/office/word/2006/wordml" xmlns:wps="http://schemas.microsoft.com/office/word/2010/wordprocessingShape" mc:Ignorable="w14 wp14">
   <w:body>
     <w:bookmarkStart w:id="0" w:name="_Toc30910005"/>
-    <w:bookmarkStart w:id="1" w:name="_GoBack"/>
-    <w:bookmarkEnd w:id="1"/>
     <w:p>
       <w:pPr>
         <w:pStyle w:val="kickprotkop1"/>
@@ -41,19 +39,25 @@
       </w:r>
     </w:p>
     <w:p>
-      <w:pPr>
-        <w:tabs>
-          <w:tab w:val="left" w:pos="227"/>
-          <w:tab w:val="left" w:pos="454"/>
-          <w:tab w:val="left" w:pos="680"/>
-        </w:tabs>
-        <w:suppressAutoHyphens/>
-      </w:pPr>
-      <w:r>
-        <w:t>Het voorgeschreven m</w:t>
-      </w:r>
-      <w:r>
-        <w:t xml:space="preserve">edicijn wordt (zo nodig) opgelost en opgezogen met </w:t>
+      <w:r>
+        <w:t xml:space="preserve">Het voorgeschreven </w:t>
+      </w:r>
+      <w:bookmarkStart w:id="1" w:name="_GoBack"/>
+      <w:r>
+        <w:rPr>
+          <w:rStyle w:val="bold"/>
+        </w:rPr>
+        <w:t>m</w:t>
+      </w:r>
+      <w:r>
+        <w:rPr>
+          <w:rStyle w:val="bold"/>
+        </w:rPr>
+        <w:t>edicijn</w:t>
+      </w:r>
+      <w:bookmarkEnd w:id="1"/>
+      <w:r>
+        <w:t xml:space="preserve"> wordt (zo nodig) opgelost en opgezogen met </w:t>
       </w:r>
       <w:r>
         <w:t xml:space="preserve">behulp van </w:t>
@@ -243,8 +247,13 @@
               <w:suppressAutoHyphens/>
               <w:jc w:val="center"/>
             </w:pPr>
+            <w:proofErr w:type="spellStart"/>
             <w:r>
-              <w:t>Spec Team</w:t>
+              <w:t>Spec</w:t>
+            </w:r>
+            <w:proofErr w:type="spellEnd"/>
+            <w:r>
+              <w:t xml:space="preserve"> Team</w:t>
             </w:r>
           </w:p>
         </w:tc>
@@ -931,18 +940,7 @@
         </w:numPr>
       </w:pPr>
       <w:r>
-        <w:t xml:space="preserve">Houd de spuit verticaal met de naald naar boven gericht en trek de zuiger </w:t>
-      </w:r>
-      <w:smartTag w:uri="urn:schemas-microsoft-com:office:smarttags" w:element="metricconverter">
-        <w:smartTagPr>
-          <w:attr w:name="ProductID" w:val="1 cm"/>
-        </w:smartTagPr>
-        <w:r>
-          <w:t>1 cm</w:t>
-        </w:r>
-      </w:smartTag>
-      <w:r>
-        <w:t>. terug.</w:t>
+        <w:t>Houd de spuit verticaal met de naald naar boven gericht en trek de zuiger 1 cm. terug.</w:t>
       </w:r>
     </w:p>
     <w:p>
@@ -1047,7 +1045,7 @@
 </file>
 
 <file path=word/endnotes.xml><?xml version="1.0" encoding="utf-8"?>
-<w:endnotes xmlns:wpc="http://schemas.microsoft.com/office/word/2010/wordprocessingCanvas" xmlns:mc="http://schemas.openxmlformats.org/markup-compatibility/2006" xmlns:o="urn:schemas-microsoft-com:office:office" xmlns:r="http://schemas.openxmlformats.org/officeDocument/2006/relationships" xmlns:m="http://schemas.openxmlformats.org/officeDocument/2006/math" xmlns:v="urn:schemas-microsoft-com:vml" xmlns:wp14="http://schemas.microsoft.com/office/word/2010/wordprocessingDrawing" xmlns:wp="http://schemas.openxmlformats.org/drawingml/2006/wordprocessingDrawing" xmlns:w10="urn:schemas-microsoft-com:office:word" xmlns:w="http://schemas.openxmlformats.org/wordprocessingml/2006/main" xmlns:w14="http://schemas.microsoft.com/office/word/2010/wordml" xmlns:wpg="http://schemas.microsoft.com/office/word/2010/wordprocessingGroup" xmlns:wpi="http://schemas.microsoft.com/office/word/2010/wordprocessingInk" xmlns:wne="http://schemas.microsoft.com/office/word/2006/wordml" xmlns:wps="http://schemas.microsoft.com/office/word/2010/wordprocessingShape" mc:Ignorable="w14 wp14">
+<w:endnotes xmlns:wpc="http://schemas.microsoft.com/office/word/2010/wordprocessingCanvas" xmlns:mo="http://schemas.microsoft.com/office/mac/office/2008/main" xmlns:mc="http://schemas.openxmlformats.org/markup-compatibility/2006" xmlns:mv="urn:schemas-microsoft-com:mac:vml" xmlns:o="urn:schemas-microsoft-com:office:office" xmlns:r="http://schemas.openxmlformats.org/officeDocument/2006/relationships" xmlns:m="http://schemas.openxmlformats.org/officeDocument/2006/math" xmlns:v="urn:schemas-microsoft-com:vml" xmlns:wp14="http://schemas.microsoft.com/office/word/2010/wordprocessingDrawing" xmlns:wp="http://schemas.openxmlformats.org/drawingml/2006/wordprocessingDrawing" xmlns:w10="urn:schemas-microsoft-com:office:word" xmlns:w="http://schemas.openxmlformats.org/wordprocessingml/2006/main" xmlns:w14="http://schemas.microsoft.com/office/word/2010/wordml" xmlns:wpg="http://schemas.microsoft.com/office/word/2010/wordprocessingGroup" xmlns:wpi="http://schemas.microsoft.com/office/word/2010/wordprocessingInk" xmlns:wne="http://schemas.microsoft.com/office/word/2006/wordml" xmlns:wps="http://schemas.microsoft.com/office/word/2010/wordprocessingShape" mc:Ignorable="w14 wp14">
   <w:endnote w:type="separator" w:id="-1">
     <w:p>
       <w:r>
@@ -1066,7 +1064,7 @@
 </file>
 
 <file path=word/footer1.xml><?xml version="1.0" encoding="utf-8"?>
-<w:ftr xmlns:wpc="http://schemas.microsoft.com/office/word/2010/wordprocessingCanvas" xmlns:mc="http://schemas.openxmlformats.org/markup-compatibility/2006" xmlns:o="urn:schemas-microsoft-com:office:office" xmlns:r="http://schemas.openxmlformats.org/officeDocument/2006/relationships" xmlns:m="http://schemas.openxmlformats.org/officeDocument/2006/math" xmlns:v="urn:schemas-microsoft-com:vml" xmlns:wp14="http://schemas.microsoft.com/office/word/2010/wordprocessingDrawing" xmlns:wp="http://schemas.openxmlformats.org/drawingml/2006/wordprocessingDrawing" xmlns:w10="urn:schemas-microsoft-com:office:word" xmlns:w="http://schemas.openxmlformats.org/wordprocessingml/2006/main" xmlns:w14="http://schemas.microsoft.com/office/word/2010/wordml" xmlns:wpg="http://schemas.microsoft.com/office/word/2010/wordprocessingGroup" xmlns:wpi="http://schemas.microsoft.com/office/word/2010/wordprocessingInk" xmlns:wne="http://schemas.microsoft.com/office/word/2006/wordml" xmlns:wps="http://schemas.microsoft.com/office/word/2010/wordprocessingShape" mc:Ignorable="w14 wp14">
+<w:ftr xmlns:wpc="http://schemas.microsoft.com/office/word/2010/wordprocessingCanvas" xmlns:mo="http://schemas.microsoft.com/office/mac/office/2008/main" xmlns:mc="http://schemas.openxmlformats.org/markup-compatibility/2006" xmlns:mv="urn:schemas-microsoft-com:mac:vml" xmlns:o="urn:schemas-microsoft-com:office:office" xmlns:r="http://schemas.openxmlformats.org/officeDocument/2006/relationships" xmlns:m="http://schemas.openxmlformats.org/officeDocument/2006/math" xmlns:v="urn:schemas-microsoft-com:vml" xmlns:wp14="http://schemas.microsoft.com/office/word/2010/wordprocessingDrawing" xmlns:wp="http://schemas.openxmlformats.org/drawingml/2006/wordprocessingDrawing" xmlns:w10="urn:schemas-microsoft-com:office:word" xmlns:w="http://schemas.openxmlformats.org/wordprocessingml/2006/main" xmlns:w14="http://schemas.microsoft.com/office/word/2010/wordml" xmlns:wpg="http://schemas.microsoft.com/office/word/2010/wordprocessingGroup" xmlns:wpi="http://schemas.microsoft.com/office/word/2010/wordprocessingInk" xmlns:wne="http://schemas.microsoft.com/office/word/2006/wordml" xmlns:wps="http://schemas.microsoft.com/office/word/2010/wordprocessingShape" mc:Ignorable="w14 wp14">
   <w:p>
     <w:pPr>
       <w:tabs>
@@ -1086,11 +1084,12 @@
         <w:noProof/>
         <w:sz w:val="18"/>
         <w:szCs w:val="18"/>
+        <w:lang w:val="en-US" w:eastAsia="en-US"/>
       </w:rPr>
       <mc:AlternateContent>
         <mc:Choice Requires="wps">
           <w:drawing>
-            <wp:anchor distT="0" distB="0" distL="114300" distR="114300" simplePos="0" relativeHeight="251658240" behindDoc="0" locked="0" layoutInCell="1" allowOverlap="1">
+            <wp:anchor distT="0" distB="0" distL="114300" distR="114300" simplePos="0" relativeHeight="251658240" behindDoc="0" locked="0" layoutInCell="1" allowOverlap="1" wp14:anchorId="096E6AD4" wp14:editId="6C04F34C">
               <wp:simplePos x="0" y="0"/>
               <wp:positionH relativeFrom="column">
                 <wp:posOffset>0</wp:posOffset>
@@ -1129,7 +1128,7 @@
                         <a:tailEnd/>
                       </a:ln>
                       <a:extLst>
-                        <a:ext uri="{909E8E84-426E-40DD-AFC4-6F175D3DCCD1}">
+                        <a:ext uri="{909E8E84-426E-40dd-AFC4-6F175D3DCCD1}">
                           <a14:hiddenFill xmlns:a14="http://schemas.microsoft.com/office/drawing/2010/main">
                             <a:noFill/>
                           </a14:hiddenFill>
@@ -1228,8 +1227,39 @@
         <w:szCs w:val="18"/>
       </w:rPr>
       <w:tab/>
-      <w:t>&lt;docDatum&gt; © Kittz</w:t>
-    </w:r>
+      <w:t>&lt;</w:t>
+    </w:r>
+    <w:proofErr w:type="spellStart"/>
+    <w:r>
+      <w:rPr>
+        <w:rFonts w:cs="Arial"/>
+        <w:i/>
+        <w:sz w:val="18"/>
+        <w:szCs w:val="18"/>
+      </w:rPr>
+      <w:t>docDatum</w:t>
+    </w:r>
+    <w:proofErr w:type="spellEnd"/>
+    <w:r>
+      <w:rPr>
+        <w:rFonts w:cs="Arial"/>
+        <w:i/>
+        <w:sz w:val="18"/>
+        <w:szCs w:val="18"/>
+      </w:rPr>
+      <w:t xml:space="preserve">&gt; © </w:t>
+    </w:r>
+    <w:proofErr w:type="spellStart"/>
+    <w:r>
+      <w:rPr>
+        <w:rFonts w:cs="Arial"/>
+        <w:i/>
+        <w:sz w:val="18"/>
+        <w:szCs w:val="18"/>
+      </w:rPr>
+      <w:t>Kittz</w:t>
+    </w:r>
+    <w:proofErr w:type="spellEnd"/>
   </w:p>
   <w:p>
     <w:pPr>
@@ -1466,14 +1496,34 @@
         <w:szCs w:val="18"/>
       </w:rPr>
       <w:tab/>
-      <w:t>&lt;orgNaam&gt;</w:t>
+      <w:t>&lt;</w:t>
+    </w:r>
+    <w:proofErr w:type="spellStart"/>
+    <w:r>
+      <w:rPr>
+        <w:rFonts w:cs="Arial"/>
+        <w:i/>
+        <w:sz w:val="18"/>
+        <w:szCs w:val="18"/>
+      </w:rPr>
+      <w:t>orgNaam</w:t>
+    </w:r>
+    <w:proofErr w:type="spellEnd"/>
+    <w:r>
+      <w:rPr>
+        <w:rFonts w:cs="Arial"/>
+        <w:i/>
+        <w:sz w:val="18"/>
+        <w:szCs w:val="18"/>
+      </w:rPr>
+      <w:t>&gt;</w:t>
     </w:r>
   </w:p>
 </w:ftr>
 </file>
 
 <file path=word/footer2.xml><?xml version="1.0" encoding="utf-8"?>
-<w:ftr xmlns:wpc="http://schemas.microsoft.com/office/word/2010/wordprocessingCanvas" xmlns:mc="http://schemas.openxmlformats.org/markup-compatibility/2006" xmlns:o="urn:schemas-microsoft-com:office:office" xmlns:r="http://schemas.openxmlformats.org/officeDocument/2006/relationships" xmlns:m="http://schemas.openxmlformats.org/officeDocument/2006/math" xmlns:v="urn:schemas-microsoft-com:vml" xmlns:wp14="http://schemas.microsoft.com/office/word/2010/wordprocessingDrawing" xmlns:wp="http://schemas.openxmlformats.org/drawingml/2006/wordprocessingDrawing" xmlns:w10="urn:schemas-microsoft-com:office:word" xmlns:w="http://schemas.openxmlformats.org/wordprocessingml/2006/main" xmlns:w14="http://schemas.microsoft.com/office/word/2010/wordml" xmlns:wpg="http://schemas.microsoft.com/office/word/2010/wordprocessingGroup" xmlns:wpi="http://schemas.microsoft.com/office/word/2010/wordprocessingInk" xmlns:wne="http://schemas.microsoft.com/office/word/2006/wordml" xmlns:wps="http://schemas.microsoft.com/office/word/2010/wordprocessingShape" mc:Ignorable="w14 wp14">
+<w:ftr xmlns:wpc="http://schemas.microsoft.com/office/word/2010/wordprocessingCanvas" xmlns:mo="http://schemas.microsoft.com/office/mac/office/2008/main" xmlns:mc="http://schemas.openxmlformats.org/markup-compatibility/2006" xmlns:mv="urn:schemas-microsoft-com:mac:vml" xmlns:o="urn:schemas-microsoft-com:office:office" xmlns:r="http://schemas.openxmlformats.org/officeDocument/2006/relationships" xmlns:m="http://schemas.openxmlformats.org/officeDocument/2006/math" xmlns:v="urn:schemas-microsoft-com:vml" xmlns:wp14="http://schemas.microsoft.com/office/word/2010/wordprocessingDrawing" xmlns:wp="http://schemas.openxmlformats.org/drawingml/2006/wordprocessingDrawing" xmlns:w10="urn:schemas-microsoft-com:office:word" xmlns:w="http://schemas.openxmlformats.org/wordprocessingml/2006/main" xmlns:w14="http://schemas.microsoft.com/office/word/2010/wordml" xmlns:wpg="http://schemas.microsoft.com/office/word/2010/wordprocessingGroup" xmlns:wpi="http://schemas.microsoft.com/office/word/2010/wordprocessingInk" xmlns:wne="http://schemas.microsoft.com/office/word/2006/wordml" xmlns:wps="http://schemas.microsoft.com/office/word/2010/wordprocessingShape" mc:Ignorable="w14 wp14">
   <w:p>
     <w:pPr>
       <w:pStyle w:val="kickvoettekst"/>
@@ -1485,12 +1535,14 @@
       </w:rPr>
       <w:t xml:space="preserve">© </w:t>
     </w:r>
+    <w:proofErr w:type="spellStart"/>
     <w:r>
       <w:rPr>
         <w:szCs w:val="12"/>
       </w:rPr>
       <w:t>Vilans</w:t>
     </w:r>
+    <w:proofErr w:type="spellEnd"/>
     <w:r>
       <w:rPr>
         <w:sz w:val="12"/>
@@ -1642,24 +1694,14 @@
     <w:r>
       <w:t xml:space="preserve"> (van </w:t>
     </w:r>
-    <w:r>
-      <w:fldChar w:fldCharType="begin"/>
-    </w:r>
-    <w:r>
-      <w:instrText xml:space="preserve"> SEQ nPags \c </w:instrText>
-    </w:r>
-    <w:r>
-      <w:fldChar w:fldCharType="separate"/>
-    </w:r>
-    <w:r>
-      <w:rPr>
-        <w:noProof/>
-      </w:rPr>
-      <w:t>2</w:t>
-    </w:r>
-    <w:r>
-      <w:fldChar w:fldCharType="end"/>
-    </w:r>
+    <w:fldSimple w:instr=" SEQ nPags \c ">
+      <w:r>
+        <w:rPr>
+          <w:noProof/>
+        </w:rPr>
+        <w:t>2</w:t>
+      </w:r>
+    </w:fldSimple>
     <w:r>
       <w:t>)</w:t>
     </w:r>
@@ -1698,8 +1740,17 @@
         <w:sz w:val="12"/>
         <w:szCs w:val="12"/>
       </w:rPr>
-      <w:t>_test_klein</w:t>
-    </w:r>
+      <w:t>_</w:t>
+    </w:r>
+    <w:proofErr w:type="spellStart"/>
+    <w:r>
+      <w:rPr>
+        <w:sz w:val="12"/>
+        <w:szCs w:val="12"/>
+      </w:rPr>
+      <w:t>test_klein</w:t>
+    </w:r>
+    <w:proofErr w:type="spellEnd"/>
     <w:r>
       <w:rPr>
         <w:sz w:val="12"/>
@@ -1712,17 +1763,17 @@
 </file>
 
 <file path=word/footer3.xml><?xml version="1.0" encoding="utf-8"?>
-<w:ftr xmlns:wpc="http://schemas.microsoft.com/office/word/2010/wordprocessingCanvas" xmlns:mc="http://schemas.openxmlformats.org/markup-compatibility/2006" xmlns:o="urn:schemas-microsoft-com:office:office" xmlns:r="http://schemas.openxmlformats.org/officeDocument/2006/relationships" xmlns:m="http://schemas.openxmlformats.org/officeDocument/2006/math" xmlns:v="urn:schemas-microsoft-com:vml" xmlns:wp14="http://schemas.microsoft.com/office/word/2010/wordprocessingDrawing" xmlns:wp="http://schemas.openxmlformats.org/drawingml/2006/wordprocessingDrawing" xmlns:w10="urn:schemas-microsoft-com:office:word" xmlns:w="http://schemas.openxmlformats.org/wordprocessingml/2006/main" xmlns:w14="http://schemas.microsoft.com/office/word/2010/wordml" xmlns:wpg="http://schemas.microsoft.com/office/word/2010/wordprocessingGroup" xmlns:wpi="http://schemas.microsoft.com/office/word/2010/wordprocessingInk" xmlns:wne="http://schemas.microsoft.com/office/word/2006/wordml" xmlns:wps="http://schemas.microsoft.com/office/word/2010/wordprocessingShape" mc:Ignorable="w14 wp14">
+<w:ftr xmlns:wpc="http://schemas.microsoft.com/office/word/2010/wordprocessingCanvas" xmlns:mo="http://schemas.microsoft.com/office/mac/office/2008/main" xmlns:mc="http://schemas.openxmlformats.org/markup-compatibility/2006" xmlns:mv="urn:schemas-microsoft-com:mac:vml" xmlns:o="urn:schemas-microsoft-com:office:office" xmlns:r="http://schemas.openxmlformats.org/officeDocument/2006/relationships" xmlns:m="http://schemas.openxmlformats.org/officeDocument/2006/math" xmlns:v="urn:schemas-microsoft-com:vml" xmlns:wp14="http://schemas.microsoft.com/office/word/2010/wordprocessingDrawing" xmlns:wp="http://schemas.openxmlformats.org/drawingml/2006/wordprocessingDrawing" xmlns:w10="urn:schemas-microsoft-com:office:word" xmlns:w="http://schemas.openxmlformats.org/wordprocessingml/2006/main" xmlns:w14="http://schemas.microsoft.com/office/word/2010/wordml" xmlns:wpg="http://schemas.microsoft.com/office/word/2010/wordprocessingGroup" xmlns:wpi="http://schemas.microsoft.com/office/word/2010/wordprocessingInk" xmlns:wne="http://schemas.microsoft.com/office/word/2006/wordml" xmlns:wps="http://schemas.microsoft.com/office/word/2010/wordprocessingShape" mc:Ignorable="w14 wp14">
   <w:p>
     <w:pPr>
-      <w:pStyle w:val="Voettekst"/>
+      <w:pStyle w:val="Footer"/>
     </w:pPr>
   </w:p>
 </w:ftr>
 </file>
 
 <file path=word/footnotes.xml><?xml version="1.0" encoding="utf-8"?>
-<w:footnotes xmlns:wpc="http://schemas.microsoft.com/office/word/2010/wordprocessingCanvas" xmlns:mc="http://schemas.openxmlformats.org/markup-compatibility/2006" xmlns:o="urn:schemas-microsoft-com:office:office" xmlns:r="http://schemas.openxmlformats.org/officeDocument/2006/relationships" xmlns:m="http://schemas.openxmlformats.org/officeDocument/2006/math" xmlns:v="urn:schemas-microsoft-com:vml" xmlns:wp14="http://schemas.microsoft.com/office/word/2010/wordprocessingDrawing" xmlns:wp="http://schemas.openxmlformats.org/drawingml/2006/wordprocessingDrawing" xmlns:w10="urn:schemas-microsoft-com:office:word" xmlns:w="http://schemas.openxmlformats.org/wordprocessingml/2006/main" xmlns:w14="http://schemas.microsoft.com/office/word/2010/wordml" xmlns:wpg="http://schemas.microsoft.com/office/word/2010/wordprocessingGroup" xmlns:wpi="http://schemas.microsoft.com/office/word/2010/wordprocessingInk" xmlns:wne="http://schemas.microsoft.com/office/word/2006/wordml" xmlns:wps="http://schemas.microsoft.com/office/word/2010/wordprocessingShape" mc:Ignorable="w14 wp14">
+<w:footnotes xmlns:wpc="http://schemas.microsoft.com/office/word/2010/wordprocessingCanvas" xmlns:mo="http://schemas.microsoft.com/office/mac/office/2008/main" xmlns:mc="http://schemas.openxmlformats.org/markup-compatibility/2006" xmlns:mv="urn:schemas-microsoft-com:mac:vml" xmlns:o="urn:schemas-microsoft-com:office:office" xmlns:r="http://schemas.openxmlformats.org/officeDocument/2006/relationships" xmlns:m="http://schemas.openxmlformats.org/officeDocument/2006/math" xmlns:v="urn:schemas-microsoft-com:vml" xmlns:wp14="http://schemas.microsoft.com/office/word/2010/wordprocessingDrawing" xmlns:wp="http://schemas.openxmlformats.org/drawingml/2006/wordprocessingDrawing" xmlns:w10="urn:schemas-microsoft-com:office:word" xmlns:w="http://schemas.openxmlformats.org/wordprocessingml/2006/main" xmlns:w14="http://schemas.microsoft.com/office/word/2010/wordml" xmlns:wpg="http://schemas.microsoft.com/office/word/2010/wordprocessingGroup" xmlns:wpi="http://schemas.microsoft.com/office/word/2010/wordprocessingInk" xmlns:wne="http://schemas.microsoft.com/office/word/2006/wordml" xmlns:wps="http://schemas.microsoft.com/office/word/2010/wordprocessingShape" mc:Ignorable="w14 wp14">
   <w:footnote w:type="separator" w:id="-1">
     <w:p>
       <w:r>
@@ -1741,7 +1792,7 @@
 </file>
 
 <file path=word/header1.xml><?xml version="1.0" encoding="utf-8"?>
-<w:hdr xmlns:wpc="http://schemas.microsoft.com/office/word/2010/wordprocessingCanvas" xmlns:mc="http://schemas.openxmlformats.org/markup-compatibility/2006" xmlns:o="urn:schemas-microsoft-com:office:office" xmlns:r="http://schemas.openxmlformats.org/officeDocument/2006/relationships" xmlns:m="http://schemas.openxmlformats.org/officeDocument/2006/math" xmlns:v="urn:schemas-microsoft-com:vml" xmlns:wp14="http://schemas.microsoft.com/office/word/2010/wordprocessingDrawing" xmlns:wp="http://schemas.openxmlformats.org/drawingml/2006/wordprocessingDrawing" xmlns:w10="urn:schemas-microsoft-com:office:word" xmlns:w="http://schemas.openxmlformats.org/wordprocessingml/2006/main" xmlns:w14="http://schemas.microsoft.com/office/word/2010/wordml" xmlns:wpg="http://schemas.microsoft.com/office/word/2010/wordprocessingGroup" xmlns:wpi="http://schemas.microsoft.com/office/word/2010/wordprocessingInk" xmlns:wne="http://schemas.microsoft.com/office/word/2006/wordml" xmlns:wps="http://schemas.microsoft.com/office/word/2010/wordprocessingShape" mc:Ignorable="w14 wp14">
+<w:hdr xmlns:wpc="http://schemas.microsoft.com/office/word/2010/wordprocessingCanvas" xmlns:mo="http://schemas.microsoft.com/office/mac/office/2008/main" xmlns:mc="http://schemas.openxmlformats.org/markup-compatibility/2006" xmlns:mv="urn:schemas-microsoft-com:mac:vml" xmlns:o="urn:schemas-microsoft-com:office:office" xmlns:r="http://schemas.openxmlformats.org/officeDocument/2006/relationships" xmlns:m="http://schemas.openxmlformats.org/officeDocument/2006/math" xmlns:v="urn:schemas-microsoft-com:vml" xmlns:wp14="http://schemas.microsoft.com/office/word/2010/wordprocessingDrawing" xmlns:wp="http://schemas.openxmlformats.org/drawingml/2006/wordprocessingDrawing" xmlns:w10="urn:schemas-microsoft-com:office:word" xmlns:w="http://schemas.openxmlformats.org/wordprocessingml/2006/main" xmlns:w14="http://schemas.microsoft.com/office/word/2010/wordml" xmlns:wpg="http://schemas.microsoft.com/office/word/2010/wordprocessingGroup" xmlns:wpi="http://schemas.microsoft.com/office/word/2010/wordprocessingInk" xmlns:wne="http://schemas.microsoft.com/office/word/2006/wordml" xmlns:wps="http://schemas.microsoft.com/office/word/2010/wordprocessingShape" mc:Ignorable="w14 wp14">
   <w:p>
     <w:pPr>
       <w:tabs>
@@ -1848,11 +1899,12 @@
         <w:noProof/>
         <w:sz w:val="18"/>
         <w:szCs w:val="18"/>
+        <w:lang w:val="en-US" w:eastAsia="en-US"/>
       </w:rPr>
       <mc:AlternateContent>
         <mc:Choice Requires="wps">
           <w:drawing>
-            <wp:anchor distT="0" distB="0" distL="114300" distR="114300" simplePos="0" relativeHeight="251657216" behindDoc="0" locked="0" layoutInCell="1" allowOverlap="1">
+            <wp:anchor distT="0" distB="0" distL="114300" distR="114300" simplePos="0" relativeHeight="251657216" behindDoc="0" locked="0" layoutInCell="1" allowOverlap="1" wp14:anchorId="004B6D6E" wp14:editId="68B1D612">
               <wp:simplePos x="0" y="0"/>
               <wp:positionH relativeFrom="column">
                 <wp:posOffset>0</wp:posOffset>
@@ -1891,7 +1943,7 @@
                         <a:tailEnd/>
                       </a:ln>
                       <a:extLst>
-                        <a:ext uri="{909E8E84-426E-40DD-AFC4-6F175D3DCCD1}">
+                        <a:ext uri="{909E8E84-426E-40dd-AFC4-6F175D3DCCD1}">
                           <a14:hiddenFill xmlns:a14="http://schemas.microsoft.com/office/drawing/2010/main">
                             <a:noFill/>
                           </a14:hiddenFill>
@@ -1923,7 +1975,7 @@
 </file>
 
 <file path=word/header2.xml><?xml version="1.0" encoding="utf-8"?>
-<w:hdr xmlns:wpc="http://schemas.microsoft.com/office/word/2010/wordprocessingCanvas" xmlns:mc="http://schemas.openxmlformats.org/markup-compatibility/2006" xmlns:o="urn:schemas-microsoft-com:office:office" xmlns:r="http://schemas.openxmlformats.org/officeDocument/2006/relationships" xmlns:m="http://schemas.openxmlformats.org/officeDocument/2006/math" xmlns:v="urn:schemas-microsoft-com:vml" xmlns:wp14="http://schemas.microsoft.com/office/word/2010/wordprocessingDrawing" xmlns:wp="http://schemas.openxmlformats.org/drawingml/2006/wordprocessingDrawing" xmlns:w10="urn:schemas-microsoft-com:office:word" xmlns:w="http://schemas.openxmlformats.org/wordprocessingml/2006/main" xmlns:w14="http://schemas.microsoft.com/office/word/2010/wordml" xmlns:wpg="http://schemas.microsoft.com/office/word/2010/wordprocessingGroup" xmlns:wpi="http://schemas.microsoft.com/office/word/2010/wordprocessingInk" xmlns:wne="http://schemas.microsoft.com/office/word/2006/wordml" xmlns:wps="http://schemas.microsoft.com/office/word/2010/wordprocessingShape" mc:Ignorable="w14 wp14">
+<w:hdr xmlns:wpc="http://schemas.microsoft.com/office/word/2010/wordprocessingCanvas" xmlns:mo="http://schemas.microsoft.com/office/mac/office/2008/main" xmlns:mc="http://schemas.openxmlformats.org/markup-compatibility/2006" xmlns:mv="urn:schemas-microsoft-com:mac:vml" xmlns:o="urn:schemas-microsoft-com:office:office" xmlns:r="http://schemas.openxmlformats.org/officeDocument/2006/relationships" xmlns:m="http://schemas.openxmlformats.org/officeDocument/2006/math" xmlns:v="urn:schemas-microsoft-com:vml" xmlns:wp14="http://schemas.microsoft.com/office/word/2010/wordprocessingDrawing" xmlns:wp="http://schemas.openxmlformats.org/drawingml/2006/wordprocessingDrawing" xmlns:w10="urn:schemas-microsoft-com:office:word" xmlns:w="http://schemas.openxmlformats.org/wordprocessingml/2006/main" xmlns:w14="http://schemas.microsoft.com/office/word/2010/wordml" xmlns:wpg="http://schemas.microsoft.com/office/word/2010/wordprocessingGroup" xmlns:wpi="http://schemas.microsoft.com/office/word/2010/wordprocessingInk" xmlns:wne="http://schemas.microsoft.com/office/word/2006/wordml" xmlns:wps="http://schemas.microsoft.com/office/word/2010/wordprocessingShape" mc:Ignorable="w14 wp14">
   <w:p>
     <w:pPr>
       <w:pStyle w:val="kickkoptekst"/>
@@ -1954,7 +2006,7 @@
     </w:r>
     <w:r>
       <w:rPr>
-        <w:rStyle w:val="Paginanummer"/>
+        <w:rStyle w:val="PageNumber"/>
         <w:sz w:val="20"/>
         <w:szCs w:val="20"/>
       </w:rPr>
@@ -1962,7 +2014,7 @@
     </w:r>
     <w:r>
       <w:rPr>
-        <w:rStyle w:val="Paginanummer"/>
+        <w:rStyle w:val="PageNumber"/>
         <w:sz w:val="20"/>
         <w:szCs w:val="20"/>
       </w:rPr>
@@ -1970,7 +2022,7 @@
     </w:r>
     <w:r>
       <w:rPr>
-        <w:rStyle w:val="Paginanummer"/>
+        <w:rStyle w:val="PageNumber"/>
         <w:sz w:val="20"/>
         <w:szCs w:val="20"/>
       </w:rPr>
@@ -1978,7 +2030,7 @@
     </w:r>
     <w:r>
       <w:rPr>
-        <w:rStyle w:val="Paginanummer"/>
+        <w:rStyle w:val="PageNumber"/>
         <w:noProof/>
         <w:sz w:val="20"/>
         <w:szCs w:val="20"/>
@@ -1987,7 +2039,7 @@
     </w:r>
     <w:r>
       <w:rPr>
-        <w:rStyle w:val="Paginanummer"/>
+        <w:rStyle w:val="PageNumber"/>
         <w:sz w:val="20"/>
         <w:szCs w:val="20"/>
       </w:rPr>
@@ -1995,38 +2047,353 @@
     </w:r>
   </w:p>
   <w:p>
-    <w:r>
-      <w:fldChar w:fldCharType="begin"/>
-    </w:r>
-    <w:r>
-      <w:instrText xml:space="preserve"> DOCPROPERTY Kopie </w:instrText>
-    </w:r>
-    <w:r>
-      <w:fldChar w:fldCharType="separate"/>
-    </w:r>
-    <w:r>
-      <w:t xml:space="preserve"> </w:t>
-    </w:r>
-    <w:r>
-      <w:fldChar w:fldCharType="end"/>
-    </w:r>
+    <w:fldSimple w:instr=" DOCPROPERTY Kopie ">
+      <w:r>
+        <w:t xml:space="preserve"> </w:t>
+      </w:r>
+    </w:fldSimple>
   </w:p>
 </w:hdr>
 </file>
 
 <file path=word/header3.xml><?xml version="1.0" encoding="utf-8"?>
-<w:hdr xmlns:wpc="http://schemas.microsoft.com/office/word/2010/wordprocessingCanvas" xmlns:mc="http://schemas.openxmlformats.org/markup-compatibility/2006" xmlns:o="urn:schemas-microsoft-com:office:office" xmlns:r="http://schemas.openxmlformats.org/officeDocument/2006/relationships" xmlns:m="http://schemas.openxmlformats.org/officeDocument/2006/math" xmlns:v="urn:schemas-microsoft-com:vml" xmlns:wp14="http://schemas.microsoft.com/office/word/2010/wordprocessingDrawing" xmlns:wp="http://schemas.openxmlformats.org/drawingml/2006/wordprocessingDrawing" xmlns:w10="urn:schemas-microsoft-com:office:word" xmlns:w="http://schemas.openxmlformats.org/wordprocessingml/2006/main" xmlns:w14="http://schemas.microsoft.com/office/word/2010/wordml" xmlns:wpg="http://schemas.microsoft.com/office/word/2010/wordprocessingGroup" xmlns:wpi="http://schemas.microsoft.com/office/word/2010/wordprocessingInk" xmlns:wne="http://schemas.microsoft.com/office/word/2006/wordml" xmlns:wps="http://schemas.microsoft.com/office/word/2010/wordprocessingShape" mc:Ignorable="w14 wp14">
+<w:hdr xmlns:wpc="http://schemas.microsoft.com/office/word/2010/wordprocessingCanvas" xmlns:mo="http://schemas.microsoft.com/office/mac/office/2008/main" xmlns:mc="http://schemas.openxmlformats.org/markup-compatibility/2006" xmlns:mv="urn:schemas-microsoft-com:mac:vml" xmlns:o="urn:schemas-microsoft-com:office:office" xmlns:r="http://schemas.openxmlformats.org/officeDocument/2006/relationships" xmlns:m="http://schemas.openxmlformats.org/officeDocument/2006/math" xmlns:v="urn:schemas-microsoft-com:vml" xmlns:wp14="http://schemas.microsoft.com/office/word/2010/wordprocessingDrawing" xmlns:wp="http://schemas.openxmlformats.org/drawingml/2006/wordprocessingDrawing" xmlns:w10="urn:schemas-microsoft-com:office:word" xmlns:w="http://schemas.openxmlformats.org/wordprocessingml/2006/main" xmlns:w14="http://schemas.microsoft.com/office/word/2010/wordml" xmlns:wpg="http://schemas.microsoft.com/office/word/2010/wordprocessingGroup" xmlns:wpi="http://schemas.microsoft.com/office/word/2010/wordprocessingInk" xmlns:wne="http://schemas.microsoft.com/office/word/2006/wordml" xmlns:wps="http://schemas.microsoft.com/office/word/2010/wordprocessingShape" mc:Ignorable="w14 wp14">
   <w:p>
     <w:pPr>
-      <w:pStyle w:val="Koptekst"/>
+      <w:pStyle w:val="Header"/>
     </w:pPr>
   </w:p>
 </w:hdr>
 </file>
 
 <file path=word/numbering.xml><?xml version="1.0" encoding="utf-8"?>
-<w:numbering xmlns:wpc="http://schemas.microsoft.com/office/word/2010/wordprocessingCanvas" xmlns:mc="http://schemas.openxmlformats.org/markup-compatibility/2006" xmlns:o="urn:schemas-microsoft-com:office:office" xmlns:r="http://schemas.openxmlformats.org/officeDocument/2006/relationships" xmlns:m="http://schemas.openxmlformats.org/officeDocument/2006/math" xmlns:v="urn:schemas-microsoft-com:vml" xmlns:wp14="http://schemas.microsoft.com/office/word/2010/wordprocessingDrawing" xmlns:wp="http://schemas.openxmlformats.org/drawingml/2006/wordprocessingDrawing" xmlns:w10="urn:schemas-microsoft-com:office:word" xmlns:w="http://schemas.openxmlformats.org/wordprocessingml/2006/main" xmlns:w14="http://schemas.microsoft.com/office/word/2010/wordml" xmlns:wpg="http://schemas.microsoft.com/office/word/2010/wordprocessingGroup" xmlns:wpi="http://schemas.microsoft.com/office/word/2010/wordprocessingInk" xmlns:wne="http://schemas.microsoft.com/office/word/2006/wordml" xmlns:wps="http://schemas.microsoft.com/office/word/2010/wordprocessingShape" mc:Ignorable="w14 wp14">
+<w:numbering xmlns:wpc="http://schemas.microsoft.com/office/word/2010/wordprocessingCanvas" xmlns:mo="http://schemas.microsoft.com/office/mac/office/2008/main" xmlns:mc="http://schemas.openxmlformats.org/markup-compatibility/2006" xmlns:mv="urn:schemas-microsoft-com:mac:vml" xmlns:o="urn:schemas-microsoft-com:office:office" xmlns:r="http://schemas.openxmlformats.org/officeDocument/2006/relationships" xmlns:m="http://schemas.openxmlformats.org/officeDocument/2006/math" xmlns:v="urn:schemas-microsoft-com:vml" xmlns:wp14="http://schemas.microsoft.com/office/word/2010/wordprocessingDrawing" xmlns:wp="http://schemas.openxmlformats.org/drawingml/2006/wordprocessingDrawing" xmlns:w10="urn:schemas-microsoft-com:office:word" xmlns:w="http://schemas.openxmlformats.org/wordprocessingml/2006/main" xmlns:w14="http://schemas.microsoft.com/office/word/2010/wordml" xmlns:wpg="http://schemas.microsoft.com/office/word/2010/wordprocessingGroup" xmlns:wpi="http://schemas.microsoft.com/office/word/2010/wordprocessingInk" xmlns:wne="http://schemas.microsoft.com/office/word/2006/wordml" xmlns:wps="http://schemas.microsoft.com/office/word/2010/wordprocessingShape" mc:Ignorable="w14 wp14">
   <w:abstractNum w:abstractNumId="0">
+    <w:nsid w:val="FFFFFF1D"/>
+    <w:multiLevelType w:val="multilevel"/>
+    <w:tmpl w:val="6CF8C132"/>
+    <w:lvl w:ilvl="0">
+      <w:start w:val="1"/>
+      <w:numFmt w:val="bullet"/>
+      <w:lvlText w:val=""/>
+      <w:lvlJc w:val="left"/>
+      <w:pPr>
+        <w:tabs>
+          <w:tab w:val="num" w:pos="0"/>
+        </w:tabs>
+        <w:ind w:left="0" w:firstLine="0"/>
+      </w:pPr>
+      <w:rPr>
+        <w:rFonts w:ascii="Symbol" w:hAnsi="Symbol" w:hint="default"/>
+      </w:rPr>
+    </w:lvl>
+    <w:lvl w:ilvl="1">
+      <w:start w:val="1"/>
+      <w:numFmt w:val="bullet"/>
+      <w:lvlText w:val=""/>
+      <w:lvlJc w:val="left"/>
+      <w:pPr>
+        <w:tabs>
+          <w:tab w:val="num" w:pos="720"/>
+        </w:tabs>
+        <w:ind w:left="1080" w:hanging="360"/>
+      </w:pPr>
+      <w:rPr>
+        <w:rFonts w:ascii="Symbol" w:hAnsi="Symbol" w:hint="default"/>
+      </w:rPr>
+    </w:lvl>
+    <w:lvl w:ilvl="2">
+      <w:start w:val="1"/>
+      <w:numFmt w:val="bullet"/>
+      <w:lvlText w:val="o"/>
+      <w:lvlJc w:val="left"/>
+      <w:pPr>
+        <w:tabs>
+          <w:tab w:val="num" w:pos="1440"/>
+        </w:tabs>
+        <w:ind w:left="1800" w:hanging="360"/>
+      </w:pPr>
+      <w:rPr>
+        <w:rFonts w:ascii="Courier New" w:hAnsi="Courier New" w:cs="Courier New" w:hint="default"/>
+      </w:rPr>
+    </w:lvl>
+    <w:lvl w:ilvl="3">
+      <w:start w:val="1"/>
+      <w:numFmt w:val="bullet"/>
+      <w:lvlText w:val=""/>
+      <w:lvlJc w:val="left"/>
+      <w:pPr>
+        <w:tabs>
+          <w:tab w:val="num" w:pos="2160"/>
+        </w:tabs>
+        <w:ind w:left="2520" w:hanging="360"/>
+      </w:pPr>
+      <w:rPr>
+        <w:rFonts w:ascii="Wingdings" w:hAnsi="Wingdings" w:hint="default"/>
+      </w:rPr>
+    </w:lvl>
+    <w:lvl w:ilvl="4">
+      <w:start w:val="1"/>
+      <w:numFmt w:val="bullet"/>
+      <w:lvlText w:val=""/>
+      <w:lvlJc w:val="left"/>
+      <w:pPr>
+        <w:tabs>
+          <w:tab w:val="num" w:pos="2880"/>
+        </w:tabs>
+        <w:ind w:left="3240" w:hanging="360"/>
+      </w:pPr>
+      <w:rPr>
+        <w:rFonts w:ascii="Wingdings" w:hAnsi="Wingdings" w:hint="default"/>
+      </w:rPr>
+    </w:lvl>
+    <w:lvl w:ilvl="5">
+      <w:start w:val="1"/>
+      <w:numFmt w:val="bullet"/>
+      <w:lvlText w:val=""/>
+      <w:lvlJc w:val="left"/>
+      <w:pPr>
+        <w:tabs>
+          <w:tab w:val="num" w:pos="3600"/>
+        </w:tabs>
+        <w:ind w:left="3960" w:hanging="360"/>
+      </w:pPr>
+      <w:rPr>
+        <w:rFonts w:ascii="Symbol" w:hAnsi="Symbol" w:hint="default"/>
+      </w:rPr>
+    </w:lvl>
+    <w:lvl w:ilvl="6">
+      <w:start w:val="1"/>
+      <w:numFmt w:val="bullet"/>
+      <w:lvlText w:val="o"/>
+      <w:lvlJc w:val="left"/>
+      <w:pPr>
+        <w:tabs>
+          <w:tab w:val="num" w:pos="4320"/>
+        </w:tabs>
+        <w:ind w:left="4680" w:hanging="360"/>
+      </w:pPr>
+      <w:rPr>
+        <w:rFonts w:ascii="Courier New" w:hAnsi="Courier New" w:cs="Courier New" w:hint="default"/>
+      </w:rPr>
+    </w:lvl>
+    <w:lvl w:ilvl="7">
+      <w:start w:val="1"/>
+      <w:numFmt w:val="bullet"/>
+      <w:lvlText w:val=""/>
+      <w:lvlJc w:val="left"/>
+      <w:pPr>
+        <w:tabs>
+          <w:tab w:val="num" w:pos="5040"/>
+        </w:tabs>
+        <w:ind w:left="5400" w:hanging="360"/>
+      </w:pPr>
+      <w:rPr>
+        <w:rFonts w:ascii="Wingdings" w:hAnsi="Wingdings" w:hint="default"/>
+      </w:rPr>
+    </w:lvl>
+    <w:lvl w:ilvl="8">
+      <w:start w:val="1"/>
+      <w:numFmt w:val="bullet"/>
+      <w:lvlText w:val=""/>
+      <w:lvlJc w:val="left"/>
+      <w:pPr>
+        <w:tabs>
+          <w:tab w:val="num" w:pos="5760"/>
+        </w:tabs>
+        <w:ind w:left="6120" w:hanging="360"/>
+      </w:pPr>
+      <w:rPr>
+        <w:rFonts w:ascii="Wingdings" w:hAnsi="Wingdings" w:hint="default"/>
+      </w:rPr>
+    </w:lvl>
+  </w:abstractNum>
+  <w:abstractNum w:abstractNumId="1">
+    <w:nsid w:val="FFFFFF7C"/>
+    <w:multiLevelType w:val="singleLevel"/>
+    <w:tmpl w:val="F12E0DCC"/>
+    <w:lvl w:ilvl="0">
+      <w:start w:val="1"/>
+      <w:numFmt w:val="decimal"/>
+      <w:lvlText w:val="%1."/>
+      <w:lvlJc w:val="left"/>
+      <w:pPr>
+        <w:tabs>
+          <w:tab w:val="num" w:pos="1800"/>
+        </w:tabs>
+        <w:ind w:left="1800" w:hanging="360"/>
+      </w:pPr>
+    </w:lvl>
+  </w:abstractNum>
+  <w:abstractNum w:abstractNumId="2">
+    <w:nsid w:val="FFFFFF7D"/>
+    <w:multiLevelType w:val="singleLevel"/>
+    <w:tmpl w:val="67664CF4"/>
+    <w:lvl w:ilvl="0">
+      <w:start w:val="1"/>
+      <w:numFmt w:val="decimal"/>
+      <w:lvlText w:val="%1."/>
+      <w:lvlJc w:val="left"/>
+      <w:pPr>
+        <w:tabs>
+          <w:tab w:val="num" w:pos="1440"/>
+        </w:tabs>
+        <w:ind w:left="1440" w:hanging="360"/>
+      </w:pPr>
+    </w:lvl>
+  </w:abstractNum>
+  <w:abstractNum w:abstractNumId="3">
+    <w:nsid w:val="FFFFFF7E"/>
+    <w:multiLevelType w:val="singleLevel"/>
+    <w:tmpl w:val="D35E3D10"/>
+    <w:lvl w:ilvl="0">
+      <w:start w:val="1"/>
+      <w:numFmt w:val="decimal"/>
+      <w:lvlText w:val="%1."/>
+      <w:lvlJc w:val="left"/>
+      <w:pPr>
+        <w:tabs>
+          <w:tab w:val="num" w:pos="1080"/>
+        </w:tabs>
+        <w:ind w:left="1080" w:hanging="360"/>
+      </w:pPr>
+    </w:lvl>
+  </w:abstractNum>
+  <w:abstractNum w:abstractNumId="4">
+    <w:nsid w:val="FFFFFF7F"/>
+    <w:multiLevelType w:val="singleLevel"/>
+    <w:tmpl w:val="23C48556"/>
+    <w:lvl w:ilvl="0">
+      <w:start w:val="1"/>
+      <w:numFmt w:val="decimal"/>
+      <w:lvlText w:val="%1."/>
+      <w:lvlJc w:val="left"/>
+      <w:pPr>
+        <w:tabs>
+          <w:tab w:val="num" w:pos="720"/>
+        </w:tabs>
+        <w:ind w:left="720" w:hanging="360"/>
+      </w:pPr>
+    </w:lvl>
+  </w:abstractNum>
+  <w:abstractNum w:abstractNumId="5">
+    <w:nsid w:val="FFFFFF80"/>
+    <w:multiLevelType w:val="singleLevel"/>
+    <w:tmpl w:val="1520CB74"/>
+    <w:lvl w:ilvl="0">
+      <w:start w:val="1"/>
+      <w:numFmt w:val="bullet"/>
+      <w:lvlText w:val=""/>
+      <w:lvlJc w:val="left"/>
+      <w:pPr>
+        <w:tabs>
+          <w:tab w:val="num" w:pos="1800"/>
+        </w:tabs>
+        <w:ind w:left="1800" w:hanging="360"/>
+      </w:pPr>
+      <w:rPr>
+        <w:rFonts w:ascii="Symbol" w:hAnsi="Symbol" w:hint="default"/>
+      </w:rPr>
+    </w:lvl>
+  </w:abstractNum>
+  <w:abstractNum w:abstractNumId="6">
+    <w:nsid w:val="FFFFFF81"/>
+    <w:multiLevelType w:val="singleLevel"/>
+    <w:tmpl w:val="AEB25C22"/>
+    <w:lvl w:ilvl="0">
+      <w:start w:val="1"/>
+      <w:numFmt w:val="bullet"/>
+      <w:lvlText w:val=""/>
+      <w:lvlJc w:val="left"/>
+      <w:pPr>
+        <w:tabs>
+          <w:tab w:val="num" w:pos="1440"/>
+        </w:tabs>
+        <w:ind w:left="1440" w:hanging="360"/>
+      </w:pPr>
+      <w:rPr>
+        <w:rFonts w:ascii="Symbol" w:hAnsi="Symbol" w:hint="default"/>
+      </w:rPr>
+    </w:lvl>
+  </w:abstractNum>
+  <w:abstractNum w:abstractNumId="7">
+    <w:nsid w:val="FFFFFF82"/>
+    <w:multiLevelType w:val="singleLevel"/>
+    <w:tmpl w:val="04962E1A"/>
+    <w:lvl w:ilvl="0">
+      <w:start w:val="1"/>
+      <w:numFmt w:val="bullet"/>
+      <w:lvlText w:val=""/>
+      <w:lvlJc w:val="left"/>
+      <w:pPr>
+        <w:tabs>
+          <w:tab w:val="num" w:pos="1080"/>
+        </w:tabs>
+        <w:ind w:left="1080" w:hanging="360"/>
+      </w:pPr>
+      <w:rPr>
+        <w:rFonts w:ascii="Symbol" w:hAnsi="Symbol" w:hint="default"/>
+      </w:rPr>
+    </w:lvl>
+  </w:abstractNum>
+  <w:abstractNum w:abstractNumId="8">
+    <w:nsid w:val="FFFFFF83"/>
+    <w:multiLevelType w:val="singleLevel"/>
+    <w:tmpl w:val="B92667F4"/>
+    <w:lvl w:ilvl="0">
+      <w:start w:val="1"/>
+      <w:numFmt w:val="bullet"/>
+      <w:lvlText w:val=""/>
+      <w:lvlJc w:val="left"/>
+      <w:pPr>
+        <w:tabs>
+          <w:tab w:val="num" w:pos="720"/>
+        </w:tabs>
+        <w:ind w:left="720" w:hanging="360"/>
+      </w:pPr>
+      <w:rPr>
+        <w:rFonts w:ascii="Symbol" w:hAnsi="Symbol" w:hint="default"/>
+      </w:rPr>
+    </w:lvl>
+  </w:abstractNum>
+  <w:abstractNum w:abstractNumId="9">
+    <w:nsid w:val="FFFFFF88"/>
+    <w:multiLevelType w:val="singleLevel"/>
+    <w:tmpl w:val="A188641C"/>
+    <w:lvl w:ilvl="0">
+      <w:start w:val="1"/>
+      <w:numFmt w:val="decimal"/>
+      <w:lvlText w:val="%1."/>
+      <w:lvlJc w:val="left"/>
+      <w:pPr>
+        <w:tabs>
+          <w:tab w:val="num" w:pos="360"/>
+        </w:tabs>
+        <w:ind w:left="360" w:hanging="360"/>
+      </w:pPr>
+    </w:lvl>
+  </w:abstractNum>
+  <w:abstractNum w:abstractNumId="10">
+    <w:nsid w:val="FFFFFF89"/>
+    <w:multiLevelType w:val="singleLevel"/>
+    <w:tmpl w:val="1360A4F4"/>
+    <w:lvl w:ilvl="0">
+      <w:start w:val="1"/>
+      <w:numFmt w:val="bullet"/>
+      <w:lvlText w:val=""/>
+      <w:lvlJc w:val="left"/>
+      <w:pPr>
+        <w:tabs>
+          <w:tab w:val="num" w:pos="360"/>
+        </w:tabs>
+        <w:ind w:left="360" w:hanging="360"/>
+      </w:pPr>
+      <w:rPr>
+        <w:rFonts w:ascii="Symbol" w:hAnsi="Symbol" w:hint="default"/>
+      </w:rPr>
+    </w:lvl>
+  </w:abstractNum>
+  <w:abstractNum w:abstractNumId="11">
     <w:nsid w:val="01ED0542"/>
     <w:multiLevelType w:val="multilevel"/>
     <w:tmpl w:val="75C43F34"/>
@@ -2169,7 +2536,7 @@
       </w:rPr>
     </w:lvl>
   </w:abstractNum>
-  <w:abstractNum w:abstractNumId="1">
+  <w:abstractNum w:abstractNumId="12">
     <w:nsid w:val="10B5175B"/>
     <w:multiLevelType w:val="hybridMultilevel"/>
     <w:tmpl w:val="5C28E4A0"/>
@@ -2315,7 +2682,7 @@
       </w:rPr>
     </w:lvl>
   </w:abstractNum>
-  <w:abstractNum w:abstractNumId="2">
+  <w:abstractNum w:abstractNumId="13">
     <w:nsid w:val="13123D31"/>
     <w:multiLevelType w:val="hybridMultilevel"/>
     <w:tmpl w:val="79621C72"/>
@@ -2461,7 +2828,7 @@
       </w:rPr>
     </w:lvl>
   </w:abstractNum>
-  <w:abstractNum w:abstractNumId="3">
+  <w:abstractNum w:abstractNumId="14">
     <w:nsid w:val="13171AFC"/>
     <w:multiLevelType w:val="multilevel"/>
     <w:tmpl w:val="13BA16D6"/>
@@ -2609,7 +2976,7 @@
       </w:rPr>
     </w:lvl>
   </w:abstractNum>
-  <w:abstractNum w:abstractNumId="4">
+  <w:abstractNum w:abstractNumId="15">
     <w:nsid w:val="276178E3"/>
     <w:multiLevelType w:val="singleLevel"/>
     <w:tmpl w:val="3EE682CE"/>
@@ -2629,7 +2996,7 @@
       </w:rPr>
     </w:lvl>
   </w:abstractNum>
-  <w:abstractNum w:abstractNumId="5">
+  <w:abstractNum w:abstractNumId="16">
     <w:nsid w:val="28847D03"/>
     <w:multiLevelType w:val="multilevel"/>
     <w:tmpl w:val="0413001D"/>
@@ -2742,7 +3109,7 @@
       </w:pPr>
     </w:lvl>
   </w:abstractNum>
-  <w:abstractNum w:abstractNumId="6">
+  <w:abstractNum w:abstractNumId="17">
     <w:nsid w:val="289F0B47"/>
     <w:multiLevelType w:val="multilevel"/>
     <w:tmpl w:val="1FA08748"/>
@@ -2883,7 +3250,7 @@
       </w:rPr>
     </w:lvl>
   </w:abstractNum>
-  <w:abstractNum w:abstractNumId="7">
+  <w:abstractNum w:abstractNumId="18">
     <w:nsid w:val="2EA23F71"/>
     <w:multiLevelType w:val="hybridMultilevel"/>
     <w:tmpl w:val="0ED69008"/>
@@ -3027,7 +3394,7 @@
       </w:rPr>
     </w:lvl>
   </w:abstractNum>
-  <w:abstractNum w:abstractNumId="8">
+  <w:abstractNum w:abstractNumId="19">
     <w:nsid w:val="2F470326"/>
     <w:multiLevelType w:val="hybridMultilevel"/>
     <w:tmpl w:val="00AE8818"/>
@@ -3171,7 +3538,7 @@
       </w:rPr>
     </w:lvl>
   </w:abstractNum>
-  <w:abstractNum w:abstractNumId="9">
+  <w:abstractNum w:abstractNumId="20">
     <w:nsid w:val="34944BD0"/>
     <w:multiLevelType w:val="multilevel"/>
     <w:tmpl w:val="BB20384C"/>
@@ -3315,7 +3682,7 @@
       </w:rPr>
     </w:lvl>
   </w:abstractNum>
-  <w:abstractNum w:abstractNumId="10">
+  <w:abstractNum w:abstractNumId="21">
     <w:nsid w:val="38D45FD4"/>
     <w:multiLevelType w:val="hybridMultilevel"/>
     <w:tmpl w:val="6B82D766"/>
@@ -3456,7 +3823,7 @@
       </w:rPr>
     </w:lvl>
   </w:abstractNum>
-  <w:abstractNum w:abstractNumId="11">
+  <w:abstractNum w:abstractNumId="22">
     <w:nsid w:val="3A0E7400"/>
     <w:multiLevelType w:val="multilevel"/>
     <w:tmpl w:val="4EC67F94"/>
@@ -3598,7 +3965,7 @@
       </w:rPr>
     </w:lvl>
   </w:abstractNum>
-  <w:abstractNum w:abstractNumId="12">
+  <w:abstractNum w:abstractNumId="23">
     <w:nsid w:val="41AA69E6"/>
     <w:multiLevelType w:val="multilevel"/>
     <w:tmpl w:val="4EC67F94"/>
@@ -3740,7 +4107,7 @@
       </w:rPr>
     </w:lvl>
   </w:abstractNum>
-  <w:abstractNum w:abstractNumId="13">
+  <w:abstractNum w:abstractNumId="24">
     <w:nsid w:val="4437445E"/>
     <w:multiLevelType w:val="multilevel"/>
     <w:tmpl w:val="0413001D"/>
@@ -3853,7 +4220,7 @@
       </w:pPr>
     </w:lvl>
   </w:abstractNum>
-  <w:abstractNum w:abstractNumId="14">
+  <w:abstractNum w:abstractNumId="25">
     <w:nsid w:val="458C5CA7"/>
     <w:multiLevelType w:val="multilevel"/>
     <w:tmpl w:val="0413001D"/>
@@ -3966,7 +4333,7 @@
       </w:pPr>
     </w:lvl>
   </w:abstractNum>
-  <w:abstractNum w:abstractNumId="15">
+  <w:abstractNum w:abstractNumId="26">
     <w:nsid w:val="46630407"/>
     <w:multiLevelType w:val="multilevel"/>
     <w:tmpl w:val="BB20384C"/>
@@ -4110,7 +4477,7 @@
       </w:rPr>
     </w:lvl>
   </w:abstractNum>
-  <w:abstractNum w:abstractNumId="16">
+  <w:abstractNum w:abstractNumId="27">
     <w:nsid w:val="50935269"/>
     <w:multiLevelType w:val="multilevel"/>
     <w:tmpl w:val="0413001D"/>
@@ -4223,7 +4590,7 @@
       </w:pPr>
     </w:lvl>
   </w:abstractNum>
-  <w:abstractNum w:abstractNumId="17">
+  <w:abstractNum w:abstractNumId="28">
     <w:nsid w:val="55B95186"/>
     <w:multiLevelType w:val="singleLevel"/>
     <w:tmpl w:val="23A01F44"/>
@@ -4247,7 +4614,7 @@
       </w:rPr>
     </w:lvl>
   </w:abstractNum>
-  <w:abstractNum w:abstractNumId="18">
+  <w:abstractNum w:abstractNumId="29">
     <w:nsid w:val="594A2256"/>
     <w:multiLevelType w:val="multilevel"/>
     <w:tmpl w:val="4EC67F94"/>
@@ -4389,7 +4756,7 @@
       </w:rPr>
     </w:lvl>
   </w:abstractNum>
-  <w:abstractNum w:abstractNumId="19">
+  <w:abstractNum w:abstractNumId="30">
     <w:nsid w:val="6B3E6D2D"/>
     <w:multiLevelType w:val="singleLevel"/>
     <w:tmpl w:val="3EE682CE"/>
@@ -4409,7 +4776,7 @@
       </w:rPr>
     </w:lvl>
   </w:abstractNum>
-  <w:abstractNum w:abstractNumId="20">
+  <w:abstractNum w:abstractNumId="31">
     <w:nsid w:val="6E1024DE"/>
     <w:multiLevelType w:val="multilevel"/>
     <w:tmpl w:val="4EC67F94"/>
@@ -4550,7 +4917,7 @@
       </w:rPr>
     </w:lvl>
   </w:abstractNum>
-  <w:abstractNum w:abstractNumId="21">
+  <w:abstractNum w:abstractNumId="32">
     <w:nsid w:val="70CE6549"/>
     <w:multiLevelType w:val="multilevel"/>
     <w:tmpl w:val="4B520272"/>
@@ -4694,7 +5061,7 @@
       </w:rPr>
     </w:lvl>
   </w:abstractNum>
-  <w:abstractNum w:abstractNumId="22">
+  <w:abstractNum w:abstractNumId="33">
     <w:nsid w:val="76EB6797"/>
     <w:multiLevelType w:val="multilevel"/>
     <w:tmpl w:val="4EC67F94"/>
@@ -4836,7 +5203,7 @@
       </w:rPr>
     </w:lvl>
   </w:abstractNum>
-  <w:abstractNum w:abstractNumId="23">
+  <w:abstractNum w:abstractNumId="34">
     <w:nsid w:val="775F3DBA"/>
     <w:multiLevelType w:val="multilevel"/>
     <w:tmpl w:val="9BC0B588"/>
@@ -4977,7 +5344,7 @@
       </w:rPr>
     </w:lvl>
   </w:abstractNum>
-  <w:abstractNum w:abstractNumId="24">
+  <w:abstractNum w:abstractNumId="35">
     <w:nsid w:val="795747B6"/>
     <w:multiLevelType w:val="multilevel"/>
     <w:tmpl w:val="0413001D"/>
@@ -5091,88 +5458,88 @@
     </w:lvl>
   </w:abstractNum>
   <w:num w:numId="1">
-    <w:abstractNumId w:val="17"/>
+    <w:abstractNumId w:val="28"/>
   </w:num>
   <w:num w:numId="2">
-    <w:abstractNumId w:val="0"/>
+    <w:abstractNumId w:val="11"/>
   </w:num>
   <w:num w:numId="3">
-    <w:abstractNumId w:val="3"/>
+    <w:abstractNumId w:val="14"/>
   </w:num>
   <w:num w:numId="4">
+    <w:abstractNumId w:val="35"/>
+  </w:num>
+  <w:num w:numId="5">
+    <w:abstractNumId w:val="16"/>
+  </w:num>
+  <w:num w:numId="6">
+    <w:abstractNumId w:val="25"/>
+  </w:num>
+  <w:num w:numId="7">
+    <w:abstractNumId w:val="27"/>
+  </w:num>
+  <w:num w:numId="8">
+    <w:abstractNumId w:val="22"/>
+  </w:num>
+  <w:num w:numId="9">
+    <w:abstractNumId w:val="33"/>
+  </w:num>
+  <w:num w:numId="10">
+    <w:abstractNumId w:val="29"/>
+  </w:num>
+  <w:num w:numId="11">
+    <w:abstractNumId w:val="31"/>
+  </w:num>
+  <w:num w:numId="12">
+    <w:abstractNumId w:val="26"/>
+  </w:num>
+  <w:num w:numId="13">
+    <w:abstractNumId w:val="23"/>
+  </w:num>
+  <w:num w:numId="14">
+    <w:abstractNumId w:val="20"/>
+  </w:num>
+  <w:num w:numId="15">
+    <w:abstractNumId w:val="11"/>
+  </w:num>
+  <w:num w:numId="16">
+    <w:abstractNumId w:val="28"/>
+  </w:num>
+  <w:num w:numId="17">
+    <w:abstractNumId w:val="14"/>
+  </w:num>
+  <w:num w:numId="18">
+    <w:abstractNumId w:val="34"/>
+  </w:num>
+  <w:num w:numId="19">
+    <w:abstractNumId w:val="11"/>
+  </w:num>
+  <w:num w:numId="20">
+    <w:abstractNumId w:val="28"/>
+  </w:num>
+  <w:num w:numId="21">
+    <w:abstractNumId w:val="14"/>
+  </w:num>
+  <w:num w:numId="22">
+    <w:abstractNumId w:val="14"/>
+  </w:num>
+  <w:num w:numId="23">
     <w:abstractNumId w:val="24"/>
   </w:num>
-  <w:num w:numId="5">
-    <w:abstractNumId w:val="5"/>
-  </w:num>
-  <w:num w:numId="6">
+  <w:num w:numId="24">
     <w:abstractNumId w:val="14"/>
   </w:num>
-  <w:num w:numId="7">
-    <w:abstractNumId w:val="16"/>
+  <w:num w:numId="25">
+    <w:abstractNumId w:val="14"/>
   </w:num>
-  <w:num w:numId="8">
-    <w:abstractNumId w:val="11"/>
+  <w:num w:numId="26">
+    <w:abstractNumId w:val="14"/>
   </w:num>
-  <w:num w:numId="9">
-    <w:abstractNumId w:val="22"/>
-  </w:num>
-  <w:num w:numId="10">
-    <w:abstractNumId w:val="18"/>
-  </w:num>
-  <w:num w:numId="11">
-    <w:abstractNumId w:val="20"/>
-  </w:num>
-  <w:num w:numId="12">
+  <w:num w:numId="27">
     <w:abstractNumId w:val="15"/>
   </w:num>
-  <w:num w:numId="13">
-    <w:abstractNumId w:val="12"/>
-  </w:num>
-  <w:num w:numId="14">
-    <w:abstractNumId w:val="9"/>
-  </w:num>
-  <w:num w:numId="15">
-    <w:abstractNumId w:val="0"/>
-  </w:num>
-  <w:num w:numId="16">
-    <w:abstractNumId w:val="17"/>
-  </w:num>
-  <w:num w:numId="17">
-    <w:abstractNumId w:val="3"/>
-  </w:num>
-  <w:num w:numId="18">
-    <w:abstractNumId w:val="23"/>
-  </w:num>
-  <w:num w:numId="19">
-    <w:abstractNumId w:val="0"/>
-  </w:num>
-  <w:num w:numId="20">
-    <w:abstractNumId w:val="17"/>
-  </w:num>
-  <w:num w:numId="21">
-    <w:abstractNumId w:val="3"/>
-  </w:num>
-  <w:num w:numId="22">
-    <w:abstractNumId w:val="3"/>
-  </w:num>
-  <w:num w:numId="23">
-    <w:abstractNumId w:val="13"/>
-  </w:num>
-  <w:num w:numId="24">
-    <w:abstractNumId w:val="3"/>
-  </w:num>
-  <w:num w:numId="25">
-    <w:abstractNumId w:val="3"/>
-  </w:num>
-  <w:num w:numId="26">
-    <w:abstractNumId w:val="3"/>
-  </w:num>
-  <w:num w:numId="27">
-    <w:abstractNumId w:val="4"/>
-  </w:num>
   <w:num w:numId="28">
-    <w:abstractNumId w:val="0"/>
+    <w:abstractNumId w:val="11"/>
     <w:lvlOverride w:ilvl="0">
       <w:startOverride w:val="1"/>
     </w:lvlOverride>
@@ -5202,28 +5569,61 @@
     </w:lvlOverride>
   </w:num>
   <w:num w:numId="29">
+    <w:abstractNumId w:val="17"/>
+  </w:num>
+  <w:num w:numId="30">
+    <w:abstractNumId w:val="32"/>
+  </w:num>
+  <w:num w:numId="31">
+    <w:abstractNumId w:val="13"/>
+  </w:num>
+  <w:num w:numId="32">
+    <w:abstractNumId w:val="19"/>
+  </w:num>
+  <w:num w:numId="33">
+    <w:abstractNumId w:val="12"/>
+  </w:num>
+  <w:num w:numId="34">
+    <w:abstractNumId w:val="18"/>
+  </w:num>
+  <w:num w:numId="35">
+    <w:abstractNumId w:val="30"/>
+  </w:num>
+  <w:num w:numId="36">
+    <w:abstractNumId w:val="21"/>
+  </w:num>
+  <w:num w:numId="37">
+    <w:abstractNumId w:val="10"/>
+  </w:num>
+  <w:num w:numId="38">
+    <w:abstractNumId w:val="8"/>
+  </w:num>
+  <w:num w:numId="39">
+    <w:abstractNumId w:val="7"/>
+  </w:num>
+  <w:num w:numId="40">
     <w:abstractNumId w:val="6"/>
   </w:num>
-  <w:num w:numId="30">
-    <w:abstractNumId w:val="21"/>
+  <w:num w:numId="41">
+    <w:abstractNumId w:val="5"/>
   </w:num>
-  <w:num w:numId="31">
+  <w:num w:numId="42">
+    <w:abstractNumId w:val="9"/>
+  </w:num>
+  <w:num w:numId="43">
+    <w:abstractNumId w:val="4"/>
+  </w:num>
+  <w:num w:numId="44">
+    <w:abstractNumId w:val="3"/>
+  </w:num>
+  <w:num w:numId="45">
     <w:abstractNumId w:val="2"/>
   </w:num>
-  <w:num w:numId="32">
-    <w:abstractNumId w:val="8"/>
-  </w:num>
-  <w:num w:numId="33">
+  <w:num w:numId="46">
     <w:abstractNumId w:val="1"/>
   </w:num>
-  <w:num w:numId="34">
-    <w:abstractNumId w:val="7"/>
-  </w:num>
-  <w:num w:numId="35">
-    <w:abstractNumId w:val="19"/>
-  </w:num>
-  <w:num w:numId="36">
-    <w:abstractNumId w:val="10"/>
+  <w:num w:numId="47">
+    <w:abstractNumId w:val="0"/>
   </w:num>
 </w:numbering>
 </file>
@@ -5239,7 +5639,7 @@
     </w:rPrDefault>
     <w:pPrDefault/>
   </w:docDefaults>
-  <w:latentStyles w:defLockedState="0" w:defUIPriority="0" w:defSemiHidden="0" w:defUnhideWhenUsed="0" w:defQFormat="0" w:count="267">
+  <w:latentStyles w:defLockedState="0" w:defUIPriority="0" w:defSemiHidden="0" w:defUnhideWhenUsed="0" w:defQFormat="0" w:count="276">
     <w:lsdException w:name="Normal" w:qFormat="1"/>
     <w:lsdException w:name="heading 1" w:qFormat="1"/>
     <w:lsdException w:name="heading 2" w:qFormat="1"/>
@@ -5367,7 +5767,7 @@
     <w:lsdException w:name="Bibliography" w:semiHidden="1" w:uiPriority="37" w:unhideWhenUsed="1"/>
     <w:lsdException w:name="TOC Heading" w:semiHidden="1" w:uiPriority="39" w:unhideWhenUsed="1" w:qFormat="1"/>
   </w:latentStyles>
-  <w:style w:type="paragraph" w:default="1" w:styleId="Standaard">
+  <w:style w:type="paragraph" w:default="1" w:styleId="Normal">
     <w:name w:val="Normal"/>
     <w:qFormat/>
     <w:rsid w:val="00946FB9"/>
@@ -5375,20 +5775,20 @@
       <w:rFonts w:ascii="Arial" w:hAnsi="Arial"/>
     </w:rPr>
   </w:style>
-  <w:style w:type="paragraph" w:styleId="Kop1">
+  <w:style w:type="paragraph" w:styleId="Heading1">
     <w:name w:val="heading 1"/>
     <w:basedOn w:val="kickkop1"/>
-    <w:next w:val="Standaard"/>
+    <w:next w:val="Normal"/>
     <w:qFormat/>
     <w:rsid w:val="00946FB9"/>
     <w:pPr>
       <w:outlineLvl w:val="0"/>
     </w:pPr>
   </w:style>
-  <w:style w:type="paragraph" w:styleId="Kop2">
+  <w:style w:type="paragraph" w:styleId="Heading2">
     <w:name w:val="heading 2"/>
     <w:basedOn w:val="kickkop2"/>
-    <w:next w:val="Standaard"/>
+    <w:next w:val="Normal"/>
     <w:qFormat/>
     <w:rsid w:val="00946FB9"/>
     <w:pPr>
@@ -5398,35 +5798,36 @@
       <w:szCs w:val="20"/>
     </w:rPr>
   </w:style>
-  <w:style w:type="paragraph" w:styleId="Kop3">
+  <w:style w:type="paragraph" w:styleId="Heading3">
     <w:name w:val="heading 3"/>
     <w:basedOn w:val="kickkop3"/>
-    <w:next w:val="Standaard"/>
+    <w:next w:val="Normal"/>
     <w:qFormat/>
     <w:rsid w:val="00946FB9"/>
     <w:pPr>
       <w:outlineLvl w:val="2"/>
     </w:pPr>
   </w:style>
-  <w:style w:type="paragraph" w:styleId="Kop4">
+  <w:style w:type="paragraph" w:styleId="Heading4">
     <w:name w:val="heading 4"/>
     <w:basedOn w:val="kickkop4"/>
-    <w:next w:val="Standaard"/>
+    <w:next w:val="Normal"/>
     <w:qFormat/>
     <w:rsid w:val="00946FB9"/>
     <w:pPr>
       <w:outlineLvl w:val="3"/>
     </w:pPr>
   </w:style>
-  <w:style w:type="character" w:default="1" w:styleId="Standaardalinea-lettertype">
+  <w:style w:type="character" w:default="1" w:styleId="DefaultParagraphFont">
     <w:name w:val="Default Paragraph Font"/>
+    <w:uiPriority w:val="1"/>
+    <w:unhideWhenUsed/>
+  </w:style>
+  <w:style w:type="table" w:default="1" w:styleId="TableNormal">
+    <w:name w:val="Normal Table"/>
+    <w:uiPriority w:val="99"/>
     <w:semiHidden/>
-    <w:rsid w:val="00946FB9"/>
-  </w:style>
-  <w:style w:type="table" w:default="1" w:styleId="Standaardtabel">
-    <w:name w:val="Normal Table"/>
-    <w:semiHidden/>
-    <w:rsid w:val="0036492A"/>
+    <w:unhideWhenUsed/>
     <w:tblPr>
       <w:tblInd w:w="0" w:type="dxa"/>
       <w:tblCellMar>
@@ -5437,14 +5838,15 @@
       </w:tblCellMar>
     </w:tblPr>
   </w:style>
-  <w:style w:type="numbering" w:default="1" w:styleId="Geenlijst">
+  <w:style w:type="numbering" w:default="1" w:styleId="NoList">
     <w:name w:val="No List"/>
+    <w:uiPriority w:val="99"/>
     <w:semiHidden/>
-    <w:rsid w:val="00946FB9"/>
+    <w:unhideWhenUsed/>
   </w:style>
   <w:style w:type="paragraph" w:customStyle="1" w:styleId="kickmerktekens">
     <w:name w:val="kick merktekens"/>
-    <w:basedOn w:val="Standaard"/>
+    <w:basedOn w:val="Normal"/>
     <w:rsid w:val="00946FB9"/>
     <w:pPr>
       <w:numPr>
@@ -5458,7 +5860,7 @@
   </w:style>
   <w:style w:type="paragraph" w:customStyle="1" w:styleId="kickchecklist">
     <w:name w:val="kick_checklist"/>
-    <w:basedOn w:val="Standaard"/>
+    <w:basedOn w:val="Normal"/>
     <w:rsid w:val="00946FB9"/>
     <w:pPr>
       <w:widowControl w:val="0"/>
@@ -5469,8 +5871,8 @@
   </w:style>
   <w:style w:type="paragraph" w:customStyle="1" w:styleId="kickkop1">
     <w:name w:val="kick_kop 1"/>
-    <w:basedOn w:val="Standaard"/>
-    <w:next w:val="Standaard"/>
+    <w:basedOn w:val="Normal"/>
+    <w:next w:val="Normal"/>
     <w:rsid w:val="00946FB9"/>
     <w:pPr>
       <w:widowControl w:val="0"/>
@@ -5483,8 +5885,8 @@
   </w:style>
   <w:style w:type="paragraph" w:customStyle="1" w:styleId="kickkop2">
     <w:name w:val="kick_kop 2"/>
-    <w:basedOn w:val="Standaard"/>
-    <w:next w:val="Standaard"/>
+    <w:basedOn w:val="Normal"/>
+    <w:next w:val="Normal"/>
     <w:rsid w:val="00946FB9"/>
     <w:pPr>
       <w:widowControl w:val="0"/>
@@ -5498,7 +5900,7 @@
   <w:style w:type="paragraph" w:customStyle="1" w:styleId="kickkop3">
     <w:name w:val="kick_kop 3"/>
     <w:basedOn w:val="kickkop2"/>
-    <w:next w:val="Standaard"/>
+    <w:next w:val="Normal"/>
     <w:rsid w:val="00946FB9"/>
     <w:rPr>
       <w:szCs w:val="20"/>
@@ -5507,7 +5909,7 @@
   <w:style w:type="paragraph" w:customStyle="1" w:styleId="kickkop4">
     <w:name w:val="kick_kop 4"/>
     <w:basedOn w:val="kickkop2"/>
-    <w:next w:val="Standaard"/>
+    <w:next w:val="Normal"/>
     <w:rsid w:val="00946FB9"/>
     <w:rPr>
       <w:szCs w:val="20"/>
@@ -5515,8 +5917,8 @@
   </w:style>
   <w:style w:type="paragraph" w:customStyle="1" w:styleId="kickkoptekst">
     <w:name w:val="kick_koptekst"/>
-    <w:basedOn w:val="Standaard"/>
-    <w:next w:val="Standaard"/>
+    <w:basedOn w:val="Normal"/>
+    <w:next w:val="Normal"/>
     <w:rsid w:val="00946FB9"/>
     <w:pPr>
       <w:pBdr>
@@ -5534,7 +5936,7 @@
   </w:style>
   <w:style w:type="paragraph" w:customStyle="1" w:styleId="kicknummering">
     <w:name w:val="kick_nummering"/>
-    <w:basedOn w:val="Standaard"/>
+    <w:basedOn w:val="Normal"/>
     <w:rsid w:val="00946FB9"/>
     <w:pPr>
       <w:tabs>
@@ -5546,7 +5948,7 @@
   </w:style>
   <w:style w:type="paragraph" w:customStyle="1" w:styleId="kickvoettekst">
     <w:name w:val="kick_voettekst"/>
-    <w:basedOn w:val="Standaard"/>
+    <w:basedOn w:val="Normal"/>
     <w:rsid w:val="00946FB9"/>
     <w:pPr>
       <w:tabs>
@@ -5560,9 +5962,9 @@
       <w:szCs w:val="16"/>
     </w:rPr>
   </w:style>
-  <w:style w:type="paragraph" w:styleId="Koptekst">
+  <w:style w:type="paragraph" w:styleId="Header">
     <w:name w:val="header"/>
-    <w:basedOn w:val="Standaard"/>
+    <w:basedOn w:val="Normal"/>
     <w:rsid w:val="00946FB9"/>
     <w:pPr>
       <w:tabs>
@@ -5571,9 +5973,9 @@
       </w:tabs>
     </w:pPr>
   </w:style>
-  <w:style w:type="paragraph" w:styleId="Voettekst">
+  <w:style w:type="paragraph" w:styleId="Footer">
     <w:name w:val="footer"/>
-    <w:basedOn w:val="Standaard"/>
+    <w:basedOn w:val="Normal"/>
     <w:rsid w:val="00946FB9"/>
     <w:pPr>
       <w:tabs>
@@ -5582,9 +5984,9 @@
       </w:tabs>
     </w:pPr>
   </w:style>
-  <w:style w:type="paragraph" w:styleId="Ballontekst">
+  <w:style w:type="paragraph" w:styleId="BalloonText">
     <w:name w:val="Balloon Text"/>
-    <w:basedOn w:val="Standaard"/>
+    <w:basedOn w:val="Normal"/>
     <w:semiHidden/>
     <w:rsid w:val="00946FB9"/>
     <w:rPr>
@@ -5595,7 +5997,7 @@
   </w:style>
   <w:style w:type="paragraph" w:customStyle="1" w:styleId="protocol">
     <w:name w:val="protocol"/>
-    <w:basedOn w:val="Standaard"/>
+    <w:basedOn w:val="Normal"/>
     <w:rsid w:val="00946FB9"/>
     <w:pPr>
       <w:numPr>
@@ -5607,9 +6009,9 @@
       <w:spacing w:after="60"/>
     </w:pPr>
   </w:style>
-  <w:style w:type="character" w:styleId="Paginanummer">
+  <w:style w:type="character" w:styleId="PageNumber">
     <w:name w:val="page number"/>
-    <w:basedOn w:val="Standaardalinea-lettertype"/>
+    <w:basedOn w:val="DefaultParagraphFont"/>
     <w:rsid w:val="00946FB9"/>
   </w:style>
   <w:style w:type="paragraph" w:customStyle="1" w:styleId="kickprotkop1">
@@ -5630,12 +6032,12 @@
   <w:style w:type="paragraph" w:customStyle="1" w:styleId="kickprotkop2">
     <w:name w:val="kick_prot_kop2"/>
     <w:basedOn w:val="kickkop2"/>
-    <w:next w:val="Standaard"/>
+    <w:next w:val="Normal"/>
     <w:rsid w:val="00946FB9"/>
   </w:style>
   <w:style w:type="paragraph" w:customStyle="1" w:styleId="OpmaakprofielKop2Voor0ptNa0ptRegelafstandenkel">
     <w:name w:val="Opmaakprofiel Kop 2 + Voor:  0 pt Na:  0 pt Regelafstand:  enkel"/>
-    <w:basedOn w:val="Kop2"/>
+    <w:basedOn w:val="Heading2"/>
     <w:rsid w:val="00B14569"/>
     <w:pPr>
       <w:keepNext/>
@@ -5654,8 +6056,8 @@
   </w:style>
   <w:style w:type="paragraph" w:customStyle="1" w:styleId="kickprotkop3">
     <w:name w:val="kick_protkop_3"/>
-    <w:basedOn w:val="Standaard"/>
-    <w:next w:val="Standaard"/>
+    <w:basedOn w:val="Normal"/>
+    <w:next w:val="Normal"/>
     <w:rsid w:val="00946FB9"/>
     <w:pPr>
       <w:spacing w:before="240"/>
@@ -5664,11 +6066,21 @@
       <w:i/>
     </w:rPr>
   </w:style>
+  <w:style w:type="character" w:customStyle="1" w:styleId="bold">
+    <w:name w:val="bold"/>
+    <w:basedOn w:val="DefaultParagraphFont"/>
+    <w:uiPriority w:val="1"/>
+    <w:qFormat/>
+    <w:rsid w:val="005C1D4F"/>
+    <w:rPr>
+      <w:b/>
+    </w:rPr>
+  </w:style>
 </w:styles>
 </file>
 
 <file path=word/stylesWithEffects.xml><?xml version="1.0" encoding="utf-8"?>
-<w:styles xmlns:wpc="http://schemas.microsoft.com/office/word/2010/wordprocessingCanvas" xmlns:mc="http://schemas.openxmlformats.org/markup-compatibility/2006" xmlns:o="urn:schemas-microsoft-com:office:office" xmlns:r="http://schemas.openxmlformats.org/officeDocument/2006/relationships" xmlns:m="http://schemas.openxmlformats.org/officeDocument/2006/math" xmlns:v="urn:schemas-microsoft-com:vml" xmlns:wp14="http://schemas.microsoft.com/office/word/2010/wordprocessingDrawing" xmlns:wp="http://schemas.openxmlformats.org/drawingml/2006/wordprocessingDrawing" xmlns:w10="urn:schemas-microsoft-com:office:word" xmlns:w="http://schemas.openxmlformats.org/wordprocessingml/2006/main" xmlns:w14="http://schemas.microsoft.com/office/word/2010/wordml" xmlns:wpg="http://schemas.microsoft.com/office/word/2010/wordprocessingGroup" xmlns:wpi="http://schemas.microsoft.com/office/word/2010/wordprocessingInk" xmlns:wne="http://schemas.microsoft.com/office/word/2006/wordml" xmlns:wps="http://schemas.microsoft.com/office/word/2010/wordprocessingShape" mc:Ignorable="w14 wp14">
+<w:styles xmlns:wpc="http://schemas.microsoft.com/office/word/2010/wordprocessingCanvas" xmlns:mo="http://schemas.microsoft.com/office/mac/office/2008/main" xmlns:mc="http://schemas.openxmlformats.org/markup-compatibility/2006" xmlns:mv="urn:schemas-microsoft-com:mac:vml" xmlns:o="urn:schemas-microsoft-com:office:office" xmlns:r="http://schemas.openxmlformats.org/officeDocument/2006/relationships" xmlns:m="http://schemas.openxmlformats.org/officeDocument/2006/math" xmlns:v="urn:schemas-microsoft-com:vml" xmlns:wp14="http://schemas.microsoft.com/office/word/2010/wordprocessingDrawing" xmlns:wp="http://schemas.openxmlformats.org/drawingml/2006/wordprocessingDrawing" xmlns:w10="urn:schemas-microsoft-com:office:word" xmlns:w="http://schemas.openxmlformats.org/wordprocessingml/2006/main" xmlns:w14="http://schemas.microsoft.com/office/word/2010/wordml" xmlns:wpg="http://schemas.microsoft.com/office/word/2010/wordprocessingGroup" xmlns:wpi="http://schemas.microsoft.com/office/word/2010/wordprocessingInk" xmlns:wne="http://schemas.microsoft.com/office/word/2006/wordml" xmlns:wps="http://schemas.microsoft.com/office/word/2010/wordprocessingShape" mc:Ignorable="w14 wp14">
   <w:docDefaults>
     <w:rPrDefault>
       <w:rPr>
@@ -5678,7 +6090,7 @@
     </w:rPrDefault>
     <w:pPrDefault/>
   </w:docDefaults>
-  <w:latentStyles w:defLockedState="0" w:defUIPriority="0" w:defSemiHidden="0" w:defUnhideWhenUsed="0" w:defQFormat="0" w:count="267">
+  <w:latentStyles w:defLockedState="0" w:defUIPriority="0" w:defSemiHidden="0" w:defUnhideWhenUsed="0" w:defQFormat="0" w:count="276">
     <w:lsdException w:name="Normal" w:qFormat="1"/>
     <w:lsdException w:name="heading 1" w:qFormat="1"/>
     <w:lsdException w:name="heading 2" w:qFormat="1"/>
@@ -5806,7 +6218,7 @@
     <w:lsdException w:name="Bibliography" w:semiHidden="1" w:uiPriority="37" w:unhideWhenUsed="1"/>
     <w:lsdException w:name="TOC Heading" w:semiHidden="1" w:uiPriority="39" w:unhideWhenUsed="1" w:qFormat="1"/>
   </w:latentStyles>
-  <w:style w:type="paragraph" w:default="1" w:styleId="Standaard">
+  <w:style w:type="paragraph" w:default="1" w:styleId="Normal">
     <w:name w:val="Normal"/>
     <w:qFormat/>
     <w:rsid w:val="00946FB9"/>
@@ -5814,20 +6226,20 @@
       <w:rFonts w:ascii="Arial" w:hAnsi="Arial"/>
     </w:rPr>
   </w:style>
-  <w:style w:type="paragraph" w:styleId="Kop1">
+  <w:style w:type="paragraph" w:styleId="Heading1">
     <w:name w:val="heading 1"/>
     <w:basedOn w:val="kickkop1"/>
-    <w:next w:val="Standaard"/>
+    <w:next w:val="Normal"/>
     <w:qFormat/>
     <w:rsid w:val="00946FB9"/>
     <w:pPr>
       <w:outlineLvl w:val="0"/>
     </w:pPr>
   </w:style>
-  <w:style w:type="paragraph" w:styleId="Kop2">
+  <w:style w:type="paragraph" w:styleId="Heading2">
     <w:name w:val="heading 2"/>
     <w:basedOn w:val="kickkop2"/>
-    <w:next w:val="Standaard"/>
+    <w:next w:val="Normal"/>
     <w:qFormat/>
     <w:rsid w:val="00946FB9"/>
     <w:pPr>
@@ -5837,35 +6249,36 @@
       <w:szCs w:val="20"/>
     </w:rPr>
   </w:style>
-  <w:style w:type="paragraph" w:styleId="Kop3">
+  <w:style w:type="paragraph" w:styleId="Heading3">
     <w:name w:val="heading 3"/>
     <w:basedOn w:val="kickkop3"/>
-    <w:next w:val="Standaard"/>
+    <w:next w:val="Normal"/>
     <w:qFormat/>
     <w:rsid w:val="00946FB9"/>
     <w:pPr>
       <w:outlineLvl w:val="2"/>
     </w:pPr>
   </w:style>
-  <w:style w:type="paragraph" w:styleId="Kop4">
+  <w:style w:type="paragraph" w:styleId="Heading4">
     <w:name w:val="heading 4"/>
     <w:basedOn w:val="kickkop4"/>
-    <w:next w:val="Standaard"/>
+    <w:next w:val="Normal"/>
     <w:qFormat/>
     <w:rsid w:val="00946FB9"/>
     <w:pPr>
       <w:outlineLvl w:val="3"/>
     </w:pPr>
   </w:style>
-  <w:style w:type="character" w:default="1" w:styleId="Standaardalinea-lettertype">
+  <w:style w:type="character" w:default="1" w:styleId="DefaultParagraphFont">
     <w:name w:val="Default Paragraph Font"/>
+    <w:uiPriority w:val="1"/>
+    <w:unhideWhenUsed/>
+  </w:style>
+  <w:style w:type="table" w:default="1" w:styleId="TableNormal">
+    <w:name w:val="Normal Table"/>
+    <w:uiPriority w:val="99"/>
     <w:semiHidden/>
-    <w:rsid w:val="00946FB9"/>
-  </w:style>
-  <w:style w:type="table" w:default="1" w:styleId="Standaardtabel">
-    <w:name w:val="Normal Table"/>
-    <w:semiHidden/>
-    <w:rsid w:val="0036492A"/>
+    <w:unhideWhenUsed/>
     <w:tblPr>
       <w:tblInd w:w="0" w:type="dxa"/>
       <w:tblCellMar>
@@ -5876,14 +6289,15 @@
       </w:tblCellMar>
     </w:tblPr>
   </w:style>
-  <w:style w:type="numbering" w:default="1" w:styleId="Geenlijst">
+  <w:style w:type="numbering" w:default="1" w:styleId="NoList">
     <w:name w:val="No List"/>
+    <w:uiPriority w:val="99"/>
     <w:semiHidden/>
-    <w:rsid w:val="00946FB9"/>
+    <w:unhideWhenUsed/>
   </w:style>
   <w:style w:type="paragraph" w:customStyle="1" w:styleId="kickmerktekens">
     <w:name w:val="kick merktekens"/>
-    <w:basedOn w:val="Standaard"/>
+    <w:basedOn w:val="Normal"/>
     <w:rsid w:val="00946FB9"/>
     <w:pPr>
       <w:numPr>
@@ -5897,7 +6311,7 @@
   </w:style>
   <w:style w:type="paragraph" w:customStyle="1" w:styleId="kickchecklist">
     <w:name w:val="kick_checklist"/>
-    <w:basedOn w:val="Standaard"/>
+    <w:basedOn w:val="Normal"/>
     <w:rsid w:val="00946FB9"/>
     <w:pPr>
       <w:widowControl w:val="0"/>
@@ -5908,8 +6322,8 @@
   </w:style>
   <w:style w:type="paragraph" w:customStyle="1" w:styleId="kickkop1">
     <w:name w:val="kick_kop 1"/>
-    <w:basedOn w:val="Standaard"/>
-    <w:next w:val="Standaard"/>
+    <w:basedOn w:val="Normal"/>
+    <w:next w:val="Normal"/>
     <w:rsid w:val="00946FB9"/>
     <w:pPr>
       <w:widowControl w:val="0"/>
@@ -5922,8 +6336,8 @@
   </w:style>
   <w:style w:type="paragraph" w:customStyle="1" w:styleId="kickkop2">
     <w:name w:val="kick_kop 2"/>
-    <w:basedOn w:val="Standaard"/>
-    <w:next w:val="Standaard"/>
+    <w:basedOn w:val="Normal"/>
+    <w:next w:val="Normal"/>
     <w:rsid w:val="00946FB9"/>
     <w:pPr>
       <w:widowControl w:val="0"/>
@@ -5937,7 +6351,7 @@
   <w:style w:type="paragraph" w:customStyle="1" w:styleId="kickkop3">
     <w:name w:val="kick_kop 3"/>
     <w:basedOn w:val="kickkop2"/>
-    <w:next w:val="Standaard"/>
+    <w:next w:val="Normal"/>
     <w:rsid w:val="00946FB9"/>
     <w:rPr>
       <w:szCs w:val="20"/>
@@ -5946,7 +6360,7 @@
   <w:style w:type="paragraph" w:customStyle="1" w:styleId="kickkop4">
     <w:name w:val="kick_kop 4"/>
     <w:basedOn w:val="kickkop2"/>
-    <w:next w:val="Standaard"/>
+    <w:next w:val="Normal"/>
     <w:rsid w:val="00946FB9"/>
     <w:rPr>
       <w:szCs w:val="20"/>
@@ -5954,8 +6368,8 @@
   </w:style>
   <w:style w:type="paragraph" w:customStyle="1" w:styleId="kickkoptekst">
     <w:name w:val="kick_koptekst"/>
-    <w:basedOn w:val="Standaard"/>
-    <w:next w:val="Standaard"/>
+    <w:basedOn w:val="Normal"/>
+    <w:next w:val="Normal"/>
     <w:rsid w:val="00946FB9"/>
     <w:pPr>
       <w:pBdr>
@@ -5973,7 +6387,7 @@
   </w:style>
   <w:style w:type="paragraph" w:customStyle="1" w:styleId="kicknummering">
     <w:name w:val="kick_nummering"/>
-    <w:basedOn w:val="Standaard"/>
+    <w:basedOn w:val="Normal"/>
     <w:rsid w:val="00946FB9"/>
     <w:pPr>
       <w:tabs>
@@ -5985,7 +6399,7 @@
   </w:style>
   <w:style w:type="paragraph" w:customStyle="1" w:styleId="kickvoettekst">
     <w:name w:val="kick_voettekst"/>
-    <w:basedOn w:val="Standaard"/>
+    <w:basedOn w:val="Normal"/>
     <w:rsid w:val="00946FB9"/>
     <w:pPr>
       <w:tabs>
@@ -5999,9 +6413,9 @@
       <w:szCs w:val="16"/>
     </w:rPr>
   </w:style>
-  <w:style w:type="paragraph" w:styleId="Koptekst">
+  <w:style w:type="paragraph" w:styleId="Header">
     <w:name w:val="header"/>
-    <w:basedOn w:val="Standaard"/>
+    <w:basedOn w:val="Normal"/>
     <w:rsid w:val="00946FB9"/>
     <w:pPr>
       <w:tabs>
@@ -6010,9 +6424,9 @@
       </w:tabs>
     </w:pPr>
   </w:style>
-  <w:style w:type="paragraph" w:styleId="Voettekst">
+  <w:style w:type="paragraph" w:styleId="Footer">
     <w:name w:val="footer"/>
-    <w:basedOn w:val="Standaard"/>
+    <w:basedOn w:val="Normal"/>
     <w:rsid w:val="00946FB9"/>
     <w:pPr>
       <w:tabs>
@@ -6021,9 +6435,9 @@
       </w:tabs>
     </w:pPr>
   </w:style>
-  <w:style w:type="paragraph" w:styleId="Ballontekst">
+  <w:style w:type="paragraph" w:styleId="BalloonText">
     <w:name w:val="Balloon Text"/>
-    <w:basedOn w:val="Standaard"/>
+    <w:basedOn w:val="Normal"/>
     <w:semiHidden/>
     <w:rsid w:val="00946FB9"/>
     <w:rPr>
@@ -6034,7 +6448,7 @@
   </w:style>
   <w:style w:type="paragraph" w:customStyle="1" w:styleId="protocol">
     <w:name w:val="protocol"/>
-    <w:basedOn w:val="Standaard"/>
+    <w:basedOn w:val="Normal"/>
     <w:rsid w:val="00946FB9"/>
     <w:pPr>
       <w:numPr>
@@ -6046,9 +6460,9 @@
       <w:spacing w:after="60"/>
     </w:pPr>
   </w:style>
-  <w:style w:type="character" w:styleId="Paginanummer">
+  <w:style w:type="character" w:styleId="PageNumber">
     <w:name w:val="page number"/>
-    <w:basedOn w:val="Standaardalinea-lettertype"/>
+    <w:basedOn w:val="DefaultParagraphFont"/>
     <w:rsid w:val="00946FB9"/>
   </w:style>
   <w:style w:type="paragraph" w:customStyle="1" w:styleId="kickprotkop1">
@@ -6069,12 +6483,12 @@
   <w:style w:type="paragraph" w:customStyle="1" w:styleId="kickprotkop2">
     <w:name w:val="kick_prot_kop2"/>
     <w:basedOn w:val="kickkop2"/>
-    <w:next w:val="Standaard"/>
+    <w:next w:val="Normal"/>
     <w:rsid w:val="00946FB9"/>
   </w:style>
   <w:style w:type="paragraph" w:customStyle="1" w:styleId="OpmaakprofielKop2Voor0ptNa0ptRegelafstandenkel">
     <w:name w:val="Opmaakprofiel Kop 2 + Voor:  0 pt Na:  0 pt Regelafstand:  enkel"/>
-    <w:basedOn w:val="Kop2"/>
+    <w:basedOn w:val="Heading2"/>
     <w:rsid w:val="00B14569"/>
     <w:pPr>
       <w:keepNext/>
@@ -6093,14 +6507,24 @@
   </w:style>
   <w:style w:type="paragraph" w:customStyle="1" w:styleId="kickprotkop3">
     <w:name w:val="kick_protkop_3"/>
-    <w:basedOn w:val="Standaard"/>
-    <w:next w:val="Standaard"/>
+    <w:basedOn w:val="Normal"/>
+    <w:next w:val="Normal"/>
     <w:rsid w:val="00946FB9"/>
     <w:pPr>
       <w:spacing w:before="240"/>
     </w:pPr>
     <w:rPr>
       <w:i/>
+    </w:rPr>
+  </w:style>
+  <w:style w:type="character" w:customStyle="1" w:styleId="bold">
+    <w:name w:val="bold"/>
+    <w:basedOn w:val="DefaultParagraphFont"/>
+    <w:uiPriority w:val="1"/>
+    <w:qFormat/>
+    <w:rsid w:val="005C1D4F"/>
+    <w:rPr>
+      <w:b/>
     </w:rPr>
   </w:style>
 </w:styles>

</xml_diff>